<commit_message>
chapter 5 : building ui with component
</commit_message>
<xml_diff>
--- a/learn-react-nextjs.docx
+++ b/learn-react-nextjs.docx
@@ -159,6 +159,9 @@
     </w:p>
     <w:p>
       <w:r>
+        <w:rPr>
+          <w:noProof/>
+        </w:rPr>
         <w:drawing>
           <wp:inline distT="0" distB="0" distL="0" distR="0" wp14:anchorId="3DD7B87D" wp14:editId="07DE887F">
             <wp:extent cx="5943600" cy="3383915"/>
@@ -224,6 +227,9 @@
     </w:p>
     <w:p>
       <w:r>
+        <w:rPr>
+          <w:noProof/>
+        </w:rPr>
         <w:drawing>
           <wp:inline distT="0" distB="0" distL="0" distR="0" wp14:anchorId="0C0173D9" wp14:editId="3C725379">
             <wp:extent cx="5943600" cy="3579495"/>
@@ -264,6 +270,9 @@
     <w:p/>
     <w:p>
       <w:r>
+        <w:rPr>
+          <w:noProof/>
+        </w:rPr>
         <w:drawing>
           <wp:inline distT="0" distB="0" distL="0" distR="0" wp14:anchorId="206FE34E" wp14:editId="3449F7B3">
             <wp:extent cx="5943600" cy="3456940"/>
@@ -303,6 +312,9 @@
     </w:p>
     <w:p>
       <w:r>
+        <w:rPr>
+          <w:noProof/>
+        </w:rPr>
         <w:lastRenderedPageBreak/>
         <w:drawing>
           <wp:inline distT="0" distB="0" distL="0" distR="0" wp14:anchorId="17009018" wp14:editId="630AA57A">
@@ -407,6 +419,9 @@
     </w:p>
     <w:p>
       <w:r>
+        <w:rPr>
+          <w:noProof/>
+        </w:rPr>
         <w:drawing>
           <wp:inline distT="0" distB="0" distL="0" distR="0" wp14:anchorId="242BF6EF" wp14:editId="775DA0DE">
             <wp:extent cx="5943600" cy="3394710"/>
@@ -479,6 +494,9 @@
     </w:p>
     <w:p>
       <w:r>
+        <w:rPr>
+          <w:noProof/>
+        </w:rPr>
         <w:lastRenderedPageBreak/>
         <w:drawing>
           <wp:inline distT="0" distB="0" distL="0" distR="0" wp14:anchorId="2686399B" wp14:editId="15F31C84">
@@ -515,6 +533,298 @@
             </a:graphic>
           </wp:inline>
         </w:drawing>
+      </w:r>
+    </w:p>
+    <w:p>
+      <w:pPr>
+        <w:pStyle w:val="Heading2"/>
+        <w:rPr>
+          <w:b/>
+          <w:bCs/>
+        </w:rPr>
+      </w:pPr>
+      <w:r>
+        <w:rPr>
+          <w:b/>
+          <w:bCs/>
+        </w:rPr>
+        <w:t>What is JSX?</w:t>
+      </w:r>
+    </w:p>
+    <w:p>
+      <w:pPr>
+        <w:rPr>
+          <w:lang w:val="id-ID"/>
+        </w:rPr>
+      </w:pPr>
+      <w:r>
+        <w:t>JSX adalah ekstension untuk JavaScript yang memungkinkan untuk menggambarkan UI dalam sintaks yang famliar dan mirip dengan HTML</w:t>
+      </w:r>
+      <w:r>
+        <w:t xml:space="preserve">, </w:t>
+      </w:r>
+      <w:r>
+        <w:rPr>
+          <w:lang w:val="id-ID"/>
+        </w:rPr>
+        <w:t>Keunggulan JSX adalah, selain mengikuti tiga aturan JSX, Anda tidak perlu mempelajari simbol atau sintaks baru di luar HTML dan JavaScript.</w:t>
+      </w:r>
+    </w:p>
+    <w:p>
+      <w:r>
+        <w:t>Tiga aturan JSX : 1. Return a single root element, 2. Tutup semua tag, 3. Camel case</w:t>
+      </w:r>
+    </w:p>
+    <w:p>
+      <w:r>
+        <w:t>Tapi browser tidak langsung bisa membaca JSX sehingga diperlukan compiler seperti babel yang mentransform jsx menjadi javascript biasa.</w:t>
+      </w:r>
+    </w:p>
+    <w:p>
+      <w:r>
+        <w:rPr>
+          <w:noProof/>
+        </w:rPr>
+        <w:lastRenderedPageBreak/>
+        <w:drawing>
+          <wp:inline distT="0" distB="0" distL="0" distR="0" wp14:anchorId="527A6DEC" wp14:editId="6EFC7AE5">
+            <wp:extent cx="5943600" cy="4299585"/>
+            <wp:effectExtent l="0" t="0" r="0" b="5715"/>
+            <wp:docPr id="210118954" name="Picture 1"/>
+            <wp:cNvGraphicFramePr>
+              <a:graphicFrameLocks xmlns:a="http://schemas.openxmlformats.org/drawingml/2006/main" noChangeAspect="1"/>
+            </wp:cNvGraphicFramePr>
+            <a:graphic xmlns:a="http://schemas.openxmlformats.org/drawingml/2006/main">
+              <a:graphicData uri="http://schemas.openxmlformats.org/drawingml/2006/picture">
+                <pic:pic xmlns:pic="http://schemas.openxmlformats.org/drawingml/2006/picture">
+                  <pic:nvPicPr>
+                    <pic:cNvPr id="210118954" name=""/>
+                    <pic:cNvPicPr/>
+                  </pic:nvPicPr>
+                  <pic:blipFill>
+                    <a:blip r:embed="rId13"/>
+                    <a:stretch>
+                      <a:fillRect/>
+                    </a:stretch>
+                  </pic:blipFill>
+                  <pic:spPr>
+                    <a:xfrm>
+                      <a:off x="0" y="0"/>
+                      <a:ext cx="5943600" cy="4299585"/>
+                    </a:xfrm>
+                    <a:prstGeom prst="rect">
+                      <a:avLst/>
+                    </a:prstGeom>
+                  </pic:spPr>
+                </pic:pic>
+              </a:graphicData>
+            </a:graphic>
+          </wp:inline>
+        </w:drawing>
+      </w:r>
+    </w:p>
+    <w:p/>
+    <w:p>
+      <w:pPr>
+        <w:pStyle w:val="Heading1"/>
+        <w:rPr>
+          <w:b/>
+          <w:bCs/>
+        </w:rPr>
+      </w:pPr>
+      <w:r>
+        <w:rPr>
+          <w:b/>
+          <w:bCs/>
+        </w:rPr>
+        <w:t>Building UI with Components</w:t>
+      </w:r>
+    </w:p>
+    <w:p>
+      <w:r>
+        <w:t xml:space="preserve">Core Concept react ada tiga yaitu component, state dan props. </w:t>
+      </w:r>
+    </w:p>
+    <w:p>
+      <w:pPr>
+        <w:pStyle w:val="Heading2"/>
+      </w:pPr>
+      <w:r>
+        <w:t xml:space="preserve">Component </w:t>
+      </w:r>
+    </w:p>
+    <w:p>
+      <w:r>
+        <w:t xml:space="preserve">user interface dapat dipecah menjadi beberapa building block nah ini disebut component, komponen bisa membangun potongan kode yang mandiri dan dapat digunakan kembali, contoh komponen media &gt; teridiri dari &gt; (image, text dan button). Hal ini memungkinkan modularitas atau pemecahan user interface menjadi bagian kecil dengan fungsi spesifik sehingga </w:t>
+      </w:r>
+      <w:r>
+        <w:t xml:space="preserve">lebih mudah dirawat ketika code menjadi lebih besar karena kita dapat menambah, memperbaharui atau menghapus satu bagian tanpa mengganggu bagian yang lain. Di react komponen adalah function yang mengembalikan ui element, dialam statement </w:t>
+      </w:r>
+      <w:r>
+        <w:rPr>
+          <w:b/>
+          <w:bCs/>
+        </w:rPr>
+        <w:t xml:space="preserve">return </w:t>
+      </w:r>
+      <w:r>
+        <w:t>dapat menulis JSX.</w:t>
+      </w:r>
+    </w:p>
+    <w:p/>
+    <w:p>
+      <w:r>
+        <w:lastRenderedPageBreak/>
+        <w:t>Contoh, disini kita akan render komponen ke DOM, dengan meneruskannya/pass sebagai argument pertama dari method root.render(). Tapi komponen react harus kapital untuk membedakannya dari html dan JS biasa, berikutnya kita akan menggunakan komponen tersebut dengan cara yang sama seperti HTML biasa yaitu dengan menggunakan angle bracker &lt;&gt;:</w:t>
+      </w:r>
+    </w:p>
+    <w:p>
+      <w:r>
+        <w:t>    &lt;script type="text/jsx"&gt;</w:t>
+      </w:r>
+    </w:p>
+    <w:p>
+      <w:r>
+        <w:t>      const app = document.getElementById('app');</w:t>
+      </w:r>
+    </w:p>
+    <w:p>
+      <w:r>
+        <w:t>      function Header() {</w:t>
+      </w:r>
+    </w:p>
+    <w:p>
+      <w:r>
+        <w:t>        return &lt;h1&gt;Develop. Preview. Ship.&lt;/h1&gt;;</w:t>
+      </w:r>
+    </w:p>
+    <w:p>
+      <w:r>
+        <w:t>      }</w:t>
+      </w:r>
+    </w:p>
+    <w:p>
+      <w:r>
+        <w:t>      const root = ReactDOM.createRoot(app);</w:t>
+      </w:r>
+    </w:p>
+    <w:p>
+      <w:r>
+        <w:t>      root.render(&lt;Header /&gt;);</w:t>
+      </w:r>
+    </w:p>
+    <w:p>
+      <w:r>
+        <w:t>    &lt;/script&gt;</w:t>
+      </w:r>
+    </w:p>
+    <w:p/>
+    <w:p>
+      <w:pPr>
+        <w:pStyle w:val="Heading2"/>
+      </w:pPr>
+      <w:r>
+        <w:t>Nesting Component</w:t>
+      </w:r>
+    </w:p>
+    <w:p>
+      <w:r>
+        <w:t xml:space="preserve">Aplikasi biasanya berisi lebih dari satu component, dan kita bisa </w:t>
+      </w:r>
+      <w:r>
+        <w:rPr>
+          <w:lang w:val="id-ID"/>
+        </w:rPr>
+        <w:t>menyusun komponen React di dalam satu sama lain seperti halnya elemen HTML biasa.</w:t>
+      </w:r>
+    </w:p>
+    <w:p>
+      <w:r>
+        <w:t>Contoh</w:t>
+      </w:r>
+    </w:p>
+    <w:p>
+      <w:r>
+        <w:drawing>
+          <wp:inline distT="0" distB="0" distL="0" distR="0" wp14:anchorId="0A21D889" wp14:editId="643BD7AE">
+            <wp:extent cx="5943600" cy="2734945"/>
+            <wp:effectExtent l="0" t="0" r="0" b="8255"/>
+            <wp:docPr id="1819431670" name="Picture 1"/>
+            <wp:cNvGraphicFramePr>
+              <a:graphicFrameLocks xmlns:a="http://schemas.openxmlformats.org/drawingml/2006/main" noChangeAspect="1"/>
+            </wp:cNvGraphicFramePr>
+            <a:graphic xmlns:a="http://schemas.openxmlformats.org/drawingml/2006/main">
+              <a:graphicData uri="http://schemas.openxmlformats.org/drawingml/2006/picture">
+                <pic:pic xmlns:pic="http://schemas.openxmlformats.org/drawingml/2006/picture">
+                  <pic:nvPicPr>
+                    <pic:cNvPr id="1819431670" name=""/>
+                    <pic:cNvPicPr/>
+                  </pic:nvPicPr>
+                  <pic:blipFill>
+                    <a:blip r:embed="rId14"/>
+                    <a:stretch>
+                      <a:fillRect/>
+                    </a:stretch>
+                  </pic:blipFill>
+                  <pic:spPr>
+                    <a:xfrm>
+                      <a:off x="0" y="0"/>
+                      <a:ext cx="5943600" cy="2734945"/>
+                    </a:xfrm>
+                    <a:prstGeom prst="rect">
+                      <a:avLst/>
+                    </a:prstGeom>
+                  </pic:spPr>
+                </pic:pic>
+              </a:graphicData>
+            </a:graphic>
+          </wp:inline>
+        </w:drawing>
+      </w:r>
+    </w:p>
+    <w:p>
+      <w:r>
+        <w:lastRenderedPageBreak/>
+        <w:drawing>
+          <wp:inline distT="0" distB="0" distL="0" distR="0" wp14:anchorId="459DF2C7" wp14:editId="118AFC62">
+            <wp:extent cx="5943600" cy="2910205"/>
+            <wp:effectExtent l="0" t="0" r="0" b="4445"/>
+            <wp:docPr id="2092257032" name="Picture 1"/>
+            <wp:cNvGraphicFramePr>
+              <a:graphicFrameLocks xmlns:a="http://schemas.openxmlformats.org/drawingml/2006/main" noChangeAspect="1"/>
+            </wp:cNvGraphicFramePr>
+            <a:graphic xmlns:a="http://schemas.openxmlformats.org/drawingml/2006/main">
+              <a:graphicData uri="http://schemas.openxmlformats.org/drawingml/2006/picture">
+                <pic:pic xmlns:pic="http://schemas.openxmlformats.org/drawingml/2006/picture">
+                  <pic:nvPicPr>
+                    <pic:cNvPr id="2092257032" name=""/>
+                    <pic:cNvPicPr/>
+                  </pic:nvPicPr>
+                  <pic:blipFill>
+                    <a:blip r:embed="rId15"/>
+                    <a:stretch>
+                      <a:fillRect/>
+                    </a:stretch>
+                  </pic:blipFill>
+                  <pic:spPr>
+                    <a:xfrm>
+                      <a:off x="0" y="0"/>
+                      <a:ext cx="5943600" cy="2910205"/>
+                    </a:xfrm>
+                    <a:prstGeom prst="rect">
+                      <a:avLst/>
+                    </a:prstGeom>
+                  </pic:spPr>
+                </pic:pic>
+              </a:graphicData>
+            </a:graphic>
+          </wp:inline>
+        </w:drawing>
+      </w:r>
+    </w:p>
+    <w:p>
+      <w:r>
+        <w:t>Dapat diperhatikan komponen top-level homepage bisa digunakan untuk menampung komponen header dan article dan footer dan didalam setiap komponen ini juga dapat menampung child componentnya masing-masing, dengan format modular seperti ini kita dapat reuse component di tempat yang berbeda-beda.</w:t>
       </w:r>
     </w:p>
     <w:sectPr>
@@ -1584,6 +1894,36 @@
       <w:shd w:val="clear" w:color="auto" w:fill="E1DFDD"/>
     </w:rPr>
   </w:style>
+  <w:style w:type="paragraph" w:styleId="HTMLPreformatted">
+    <w:name w:val="HTML Preformatted"/>
+    <w:basedOn w:val="Normal"/>
+    <w:link w:val="HTMLPreformattedChar"/>
+    <w:uiPriority w:val="99"/>
+    <w:semiHidden/>
+    <w:unhideWhenUsed/>
+    <w:rsid w:val="00B11A16"/>
+    <w:pPr>
+      <w:spacing w:after="0" w:line="240" w:lineRule="auto"/>
+    </w:pPr>
+    <w:rPr>
+      <w:rFonts w:ascii="Consolas" w:hAnsi="Consolas"/>
+      <w:sz w:val="20"/>
+      <w:szCs w:val="20"/>
+    </w:rPr>
+  </w:style>
+  <w:style w:type="character" w:customStyle="1" w:styleId="HTMLPreformattedChar">
+    <w:name w:val="HTML Preformatted Char"/>
+    <w:basedOn w:val="DefaultParagraphFont"/>
+    <w:link w:val="HTMLPreformatted"/>
+    <w:uiPriority w:val="99"/>
+    <w:semiHidden/>
+    <w:rsid w:val="00B11A16"/>
+    <w:rPr>
+      <w:rFonts w:ascii="Consolas" w:hAnsi="Consolas"/>
+      <w:sz w:val="20"/>
+      <w:szCs w:val="20"/>
+    </w:rPr>
+  </w:style>
 </w:styles>
 </file>
 

</xml_diff>

<commit_message>
chapter 6 : displaying data with props
</commit_message>
<xml_diff>
--- a/learn-react-nextjs.docx
+++ b/learn-react-nextjs.docx
@@ -12,20 +12,182 @@
     </w:p>
     <w:p>
       <w:r>
-        <w:t>React adalah javascript library sedangkan Next JS adalah framework dari React,  Next membantu proses development lebih cepat dengan memberikan building block:</w:t>
+        <w:t xml:space="preserve">React </w:t>
+      </w:r>
+      <w:proofErr w:type="spellStart"/>
+      <w:r>
+        <w:t>adalah</w:t>
+      </w:r>
+      <w:proofErr w:type="spellEnd"/>
+      <w:r>
+        <w:t xml:space="preserve"> </w:t>
+      </w:r>
+      <w:proofErr w:type="spellStart"/>
+      <w:r>
+        <w:t>javascript</w:t>
+      </w:r>
+      <w:proofErr w:type="spellEnd"/>
+      <w:r>
+        <w:t xml:space="preserve"> library </w:t>
+      </w:r>
+      <w:proofErr w:type="spellStart"/>
+      <w:r>
+        <w:t>sedangkan</w:t>
+      </w:r>
+      <w:proofErr w:type="spellEnd"/>
+      <w:r>
+        <w:t xml:space="preserve"> Next JS </w:t>
+      </w:r>
+      <w:proofErr w:type="spellStart"/>
+      <w:r>
+        <w:t>adalah</w:t>
+      </w:r>
+      <w:proofErr w:type="spellEnd"/>
+      <w:r>
+        <w:t xml:space="preserve"> framework </w:t>
+      </w:r>
+      <w:proofErr w:type="spellStart"/>
+      <w:r>
+        <w:t>dari</w:t>
+      </w:r>
+      <w:proofErr w:type="spellEnd"/>
+      <w:r>
+        <w:t xml:space="preserve"> </w:t>
+      </w:r>
+      <w:proofErr w:type="gramStart"/>
+      <w:r>
+        <w:t>React,  Next</w:t>
+      </w:r>
+      <w:proofErr w:type="gramEnd"/>
+      <w:r>
+        <w:t xml:space="preserve"> </w:t>
+      </w:r>
+      <w:proofErr w:type="spellStart"/>
+      <w:r>
+        <w:t>membantu</w:t>
+      </w:r>
+      <w:proofErr w:type="spellEnd"/>
+      <w:r>
+        <w:t xml:space="preserve"> proses development </w:t>
+      </w:r>
+      <w:proofErr w:type="spellStart"/>
+      <w:r>
+        <w:t>lebih</w:t>
+      </w:r>
+      <w:proofErr w:type="spellEnd"/>
+      <w:r>
+        <w:t xml:space="preserve"> </w:t>
+      </w:r>
+      <w:proofErr w:type="spellStart"/>
+      <w:r>
+        <w:t>cepat</w:t>
+      </w:r>
+      <w:proofErr w:type="spellEnd"/>
+      <w:r>
+        <w:t xml:space="preserve"> </w:t>
+      </w:r>
+      <w:proofErr w:type="spellStart"/>
+      <w:r>
+        <w:t>dengan</w:t>
+      </w:r>
+      <w:proofErr w:type="spellEnd"/>
+      <w:r>
+        <w:t xml:space="preserve"> </w:t>
+      </w:r>
+      <w:proofErr w:type="spellStart"/>
+      <w:r>
+        <w:t>memberikan</w:t>
+      </w:r>
+      <w:proofErr w:type="spellEnd"/>
+      <w:r>
+        <w:t xml:space="preserve"> building block:</w:t>
       </w:r>
     </w:p>
     <w:p>
       <w:pPr>
         <w:pStyle w:val="Heading2"/>
       </w:pPr>
-      <w:r>
-        <w:t>Buildin Block dari Web Application:</w:t>
-      </w:r>
-    </w:p>
-    <w:p>
-      <w:r>
-        <w:t>Berikut beberapa hal yang perlu diperhatikan dalam membangun web aplikasi modern:</w:t>
+      <w:proofErr w:type="spellStart"/>
+      <w:r>
+        <w:t>Buildin</w:t>
+      </w:r>
+      <w:proofErr w:type="spellEnd"/>
+      <w:r>
+        <w:t xml:space="preserve"> Block </w:t>
+      </w:r>
+      <w:proofErr w:type="spellStart"/>
+      <w:r>
+        <w:t>dari</w:t>
+      </w:r>
+      <w:proofErr w:type="spellEnd"/>
+      <w:r>
+        <w:t xml:space="preserve"> Web Application:</w:t>
+      </w:r>
+    </w:p>
+    <w:p>
+      <w:proofErr w:type="spellStart"/>
+      <w:r>
+        <w:t>Berikut</w:t>
+      </w:r>
+      <w:proofErr w:type="spellEnd"/>
+      <w:r>
+        <w:t xml:space="preserve"> </w:t>
+      </w:r>
+      <w:proofErr w:type="spellStart"/>
+      <w:r>
+        <w:t>beberapa</w:t>
+      </w:r>
+      <w:proofErr w:type="spellEnd"/>
+      <w:r>
+        <w:t xml:space="preserve"> </w:t>
+      </w:r>
+      <w:proofErr w:type="spellStart"/>
+      <w:r>
+        <w:t>hal</w:t>
+      </w:r>
+      <w:proofErr w:type="spellEnd"/>
+      <w:r>
+        <w:t xml:space="preserve"> yang </w:t>
+      </w:r>
+      <w:proofErr w:type="spellStart"/>
+      <w:r>
+        <w:t>perlu</w:t>
+      </w:r>
+      <w:proofErr w:type="spellEnd"/>
+      <w:r>
+        <w:t xml:space="preserve"> </w:t>
+      </w:r>
+      <w:proofErr w:type="spellStart"/>
+      <w:r>
+        <w:t>diperhatikan</w:t>
+      </w:r>
+      <w:proofErr w:type="spellEnd"/>
+      <w:r>
+        <w:t xml:space="preserve"> </w:t>
+      </w:r>
+      <w:proofErr w:type="spellStart"/>
+      <w:r>
+        <w:t>dalam</w:t>
+      </w:r>
+      <w:proofErr w:type="spellEnd"/>
+      <w:r>
+        <w:t xml:space="preserve"> </w:t>
+      </w:r>
+      <w:proofErr w:type="spellStart"/>
+      <w:r>
+        <w:t>membangun</w:t>
+      </w:r>
+      <w:proofErr w:type="spellEnd"/>
+      <w:r>
+        <w:t xml:space="preserve"> web </w:t>
+      </w:r>
+      <w:proofErr w:type="spellStart"/>
+      <w:r>
+        <w:t>aplikasi</w:t>
+      </w:r>
+      <w:proofErr w:type="spellEnd"/>
+      <w:r>
+        <w:t xml:space="preserve"> modern:</w:t>
       </w:r>
     </w:p>
     <w:p>
@@ -37,8 +199,69 @@
         </w:numPr>
       </w:pPr>
       <w:r>
-        <w:t>User Interfaces, yaitu bagaimana user akan menggunakan atau berinteraksi dengan aplikasi</w:t>
-      </w:r>
+        <w:t xml:space="preserve">User Interfaces, </w:t>
+      </w:r>
+      <w:proofErr w:type="spellStart"/>
+      <w:r>
+        <w:t>yaitu</w:t>
+      </w:r>
+      <w:proofErr w:type="spellEnd"/>
+      <w:r>
+        <w:t xml:space="preserve"> </w:t>
+      </w:r>
+      <w:proofErr w:type="spellStart"/>
+      <w:r>
+        <w:t>bagaimana</w:t>
+      </w:r>
+      <w:proofErr w:type="spellEnd"/>
+      <w:r>
+        <w:t xml:space="preserve"> user </w:t>
+      </w:r>
+      <w:proofErr w:type="spellStart"/>
+      <w:r>
+        <w:t>akan</w:t>
+      </w:r>
+      <w:proofErr w:type="spellEnd"/>
+      <w:r>
+        <w:t xml:space="preserve"> </w:t>
+      </w:r>
+      <w:proofErr w:type="spellStart"/>
+      <w:r>
+        <w:t>menggunakan</w:t>
+      </w:r>
+      <w:proofErr w:type="spellEnd"/>
+      <w:r>
+        <w:t xml:space="preserve"> </w:t>
+      </w:r>
+      <w:proofErr w:type="spellStart"/>
+      <w:r>
+        <w:t>atau</w:t>
+      </w:r>
+      <w:proofErr w:type="spellEnd"/>
+      <w:r>
+        <w:t xml:space="preserve"> </w:t>
+      </w:r>
+      <w:proofErr w:type="spellStart"/>
+      <w:r>
+        <w:t>berinteraksi</w:t>
+      </w:r>
+      <w:proofErr w:type="spellEnd"/>
+      <w:r>
+        <w:t xml:space="preserve"> </w:t>
+      </w:r>
+      <w:proofErr w:type="spellStart"/>
+      <w:r>
+        <w:t>dengan</w:t>
+      </w:r>
+      <w:proofErr w:type="spellEnd"/>
+      <w:r>
+        <w:t xml:space="preserve"> </w:t>
+      </w:r>
+      <w:proofErr w:type="spellStart"/>
+      <w:r>
+        <w:t>aplikasi</w:t>
+      </w:r>
+      <w:proofErr w:type="spellEnd"/>
     </w:p>
     <w:p>
       <w:pPr>
@@ -49,8 +272,61 @@
         </w:numPr>
       </w:pPr>
       <w:r>
-        <w:t>Routing, bagai mana user melakukan navigasi pada bebera bagian dari aplikasi</w:t>
-      </w:r>
+        <w:t xml:space="preserve">Routing, </w:t>
+      </w:r>
+      <w:proofErr w:type="spellStart"/>
+      <w:r>
+        <w:t>bagai</w:t>
+      </w:r>
+      <w:proofErr w:type="spellEnd"/>
+      <w:r>
+        <w:t xml:space="preserve"> mana user </w:t>
+      </w:r>
+      <w:proofErr w:type="spellStart"/>
+      <w:r>
+        <w:t>melakukan</w:t>
+      </w:r>
+      <w:proofErr w:type="spellEnd"/>
+      <w:r>
+        <w:t xml:space="preserve"> </w:t>
+      </w:r>
+      <w:proofErr w:type="spellStart"/>
+      <w:r>
+        <w:t>navigasi</w:t>
+      </w:r>
+      <w:proofErr w:type="spellEnd"/>
+      <w:r>
+        <w:t xml:space="preserve"> pada </w:t>
+      </w:r>
+      <w:proofErr w:type="spellStart"/>
+      <w:r>
+        <w:t>bebera</w:t>
+      </w:r>
+      <w:proofErr w:type="spellEnd"/>
+      <w:r>
+        <w:t xml:space="preserve"> </w:t>
+      </w:r>
+      <w:proofErr w:type="spellStart"/>
+      <w:r>
+        <w:t>bagian</w:t>
+      </w:r>
+      <w:proofErr w:type="spellEnd"/>
+      <w:r>
+        <w:t xml:space="preserve"> </w:t>
+      </w:r>
+      <w:proofErr w:type="spellStart"/>
+      <w:r>
+        <w:t>dari</w:t>
+      </w:r>
+      <w:proofErr w:type="spellEnd"/>
+      <w:r>
+        <w:t xml:space="preserve"> </w:t>
+      </w:r>
+      <w:proofErr w:type="spellStart"/>
+      <w:r>
+        <w:t>aplikasi</w:t>
+      </w:r>
+      <w:proofErr w:type="spellEnd"/>
     </w:p>
     <w:p>
       <w:pPr>
@@ -61,8 +337,53 @@
         </w:numPr>
       </w:pPr>
       <w:r>
-        <w:t>Data Fetching, dimana data itu berada dan bagaimana cara mendapatkannya</w:t>
-      </w:r>
+        <w:t xml:space="preserve">Data Fetching, </w:t>
+      </w:r>
+      <w:proofErr w:type="spellStart"/>
+      <w:r>
+        <w:t>dimana</w:t>
+      </w:r>
+      <w:proofErr w:type="spellEnd"/>
+      <w:r>
+        <w:t xml:space="preserve"> data </w:t>
+      </w:r>
+      <w:proofErr w:type="spellStart"/>
+      <w:r>
+        <w:t>itu</w:t>
+      </w:r>
+      <w:proofErr w:type="spellEnd"/>
+      <w:r>
+        <w:t xml:space="preserve"> </w:t>
+      </w:r>
+      <w:proofErr w:type="spellStart"/>
+      <w:r>
+        <w:t>berada</w:t>
+      </w:r>
+      <w:proofErr w:type="spellEnd"/>
+      <w:r>
+        <w:t xml:space="preserve"> dan </w:t>
+      </w:r>
+      <w:proofErr w:type="spellStart"/>
+      <w:r>
+        <w:t>bagaimana</w:t>
+      </w:r>
+      <w:proofErr w:type="spellEnd"/>
+      <w:r>
+        <w:t xml:space="preserve"> </w:t>
+      </w:r>
+      <w:proofErr w:type="spellStart"/>
+      <w:r>
+        <w:t>cara</w:t>
+      </w:r>
+      <w:proofErr w:type="spellEnd"/>
+      <w:r>
+        <w:t xml:space="preserve"> </w:t>
+      </w:r>
+      <w:proofErr w:type="spellStart"/>
+      <w:r>
+        <w:t>mendapatkannya</w:t>
+      </w:r>
+      <w:proofErr w:type="spellEnd"/>
     </w:p>
     <w:p>
       <w:pPr>
@@ -73,7 +394,63 @@
         </w:numPr>
       </w:pPr>
       <w:r>
-        <w:t>Rendering, dimana dan bagaimana melakukan render untuk konten yang dinamis atau statis.</w:t>
+        <w:t xml:space="preserve">Rendering, </w:t>
+      </w:r>
+      <w:proofErr w:type="spellStart"/>
+      <w:r>
+        <w:t>dimana</w:t>
+      </w:r>
+      <w:proofErr w:type="spellEnd"/>
+      <w:r>
+        <w:t xml:space="preserve"> dan </w:t>
+      </w:r>
+      <w:proofErr w:type="spellStart"/>
+      <w:r>
+        <w:t>bagaimana</w:t>
+      </w:r>
+      <w:proofErr w:type="spellEnd"/>
+      <w:r>
+        <w:t xml:space="preserve"> </w:t>
+      </w:r>
+      <w:proofErr w:type="spellStart"/>
+      <w:r>
+        <w:t>melakukan</w:t>
+      </w:r>
+      <w:proofErr w:type="spellEnd"/>
+      <w:r>
+        <w:t xml:space="preserve"> render </w:t>
+      </w:r>
+      <w:proofErr w:type="spellStart"/>
+      <w:r>
+        <w:t>untuk</w:t>
+      </w:r>
+      <w:proofErr w:type="spellEnd"/>
+      <w:r>
+        <w:t xml:space="preserve"> </w:t>
+      </w:r>
+      <w:proofErr w:type="spellStart"/>
+      <w:r>
+        <w:t>konten</w:t>
+      </w:r>
+      <w:proofErr w:type="spellEnd"/>
+      <w:r>
+        <w:t xml:space="preserve"> yang </w:t>
+      </w:r>
+      <w:proofErr w:type="spellStart"/>
+      <w:r>
+        <w:t>dinamis</w:t>
+      </w:r>
+      <w:proofErr w:type="spellEnd"/>
+      <w:r>
+        <w:t xml:space="preserve"> </w:t>
+      </w:r>
+      <w:proofErr w:type="spellStart"/>
+      <w:r>
+        <w:t>atau</w:t>
+      </w:r>
+      <w:proofErr w:type="spellEnd"/>
+      <w:r>
+        <w:t xml:space="preserve"> statis.</w:t>
       </w:r>
     </w:p>
     <w:p>
@@ -85,8 +462,127 @@
         </w:numPr>
       </w:pPr>
       <w:r>
-        <w:t>Integrations, apa layanan pihak ketiga yang digunakan(misalnya untuk CMS, autentikasi, pembayaran dan lainnya) dan bagaimana cara menghubungkan ke aplikasi</w:t>
-      </w:r>
+        <w:t xml:space="preserve">Integrations, </w:t>
+      </w:r>
+      <w:proofErr w:type="spellStart"/>
+      <w:r>
+        <w:t>apa</w:t>
+      </w:r>
+      <w:proofErr w:type="spellEnd"/>
+      <w:r>
+        <w:t xml:space="preserve"> </w:t>
+      </w:r>
+      <w:proofErr w:type="spellStart"/>
+      <w:r>
+        <w:t>layanan</w:t>
+      </w:r>
+      <w:proofErr w:type="spellEnd"/>
+      <w:r>
+        <w:t xml:space="preserve"> </w:t>
+      </w:r>
+      <w:proofErr w:type="spellStart"/>
+      <w:r>
+        <w:t>pihak</w:t>
+      </w:r>
+      <w:proofErr w:type="spellEnd"/>
+      <w:r>
+        <w:t xml:space="preserve"> </w:t>
+      </w:r>
+      <w:proofErr w:type="spellStart"/>
+      <w:r>
+        <w:t>ketiga</w:t>
+      </w:r>
+      <w:proofErr w:type="spellEnd"/>
+      <w:r>
+        <w:t xml:space="preserve"> yang </w:t>
+      </w:r>
+      <w:proofErr w:type="spellStart"/>
+      <w:proofErr w:type="gramStart"/>
+      <w:r>
+        <w:t>digunakan</w:t>
+      </w:r>
+      <w:proofErr w:type="spellEnd"/>
+      <w:r>
+        <w:t>(</w:t>
+      </w:r>
+      <w:proofErr w:type="spellStart"/>
+      <w:proofErr w:type="gramEnd"/>
+      <w:r>
+        <w:t>misalnya</w:t>
+      </w:r>
+      <w:proofErr w:type="spellEnd"/>
+      <w:r>
+        <w:t xml:space="preserve"> </w:t>
+      </w:r>
+      <w:proofErr w:type="spellStart"/>
+      <w:r>
+        <w:t>untuk</w:t>
+      </w:r>
+      <w:proofErr w:type="spellEnd"/>
+      <w:r>
+        <w:t xml:space="preserve"> CMS, </w:t>
+      </w:r>
+      <w:proofErr w:type="spellStart"/>
+      <w:r>
+        <w:t>autentikasi</w:t>
+      </w:r>
+      <w:proofErr w:type="spellEnd"/>
+      <w:r>
+        <w:t xml:space="preserve">, </w:t>
+      </w:r>
+      <w:proofErr w:type="spellStart"/>
+      <w:r>
+        <w:t>pembayaran</w:t>
+      </w:r>
+      <w:proofErr w:type="spellEnd"/>
+      <w:r>
+        <w:t xml:space="preserve"> dan </w:t>
+      </w:r>
+      <w:proofErr w:type="spellStart"/>
+      <w:r>
+        <w:t>lainnya</w:t>
+      </w:r>
+      <w:proofErr w:type="spellEnd"/>
+      <w:r>
+        <w:t xml:space="preserve">) dan </w:t>
+      </w:r>
+      <w:proofErr w:type="spellStart"/>
+      <w:r>
+        <w:t>bagaimana</w:t>
+      </w:r>
+      <w:proofErr w:type="spellEnd"/>
+      <w:r>
+        <w:t xml:space="preserve"> </w:t>
+      </w:r>
+      <w:proofErr w:type="spellStart"/>
+      <w:r>
+        <w:t>cara</w:t>
+      </w:r>
+      <w:proofErr w:type="spellEnd"/>
+      <w:r>
+        <w:t xml:space="preserve"> </w:t>
+      </w:r>
+      <w:proofErr w:type="spellStart"/>
+      <w:r>
+        <w:t>menghubungkan</w:t>
+      </w:r>
+      <w:proofErr w:type="spellEnd"/>
+      <w:r>
+        <w:t xml:space="preserve"> </w:t>
+      </w:r>
+      <w:proofErr w:type="spellStart"/>
+      <w:r>
+        <w:t>ke</w:t>
+      </w:r>
+      <w:proofErr w:type="spellEnd"/>
+      <w:r>
+        <w:t xml:space="preserve"> </w:t>
+      </w:r>
+      <w:proofErr w:type="spellStart"/>
+      <w:r>
+        <w:t>aplikasi</w:t>
+      </w:r>
+      <w:proofErr w:type="spellEnd"/>
     </w:p>
     <w:p>
       <w:pPr>
@@ -96,8 +592,87 @@
           <w:numId w:val="1"/>
         </w:numPr>
       </w:pPr>
-      <w:r>
-        <w:t>Infrasructure, dimana menyebarkan, menyimpan dan menjalankan kode aplikasi(misalnya serverless, cdn, edge dan lainnya)</w:t>
+      <w:proofErr w:type="spellStart"/>
+      <w:r>
+        <w:t>Infrasructure</w:t>
+      </w:r>
+      <w:proofErr w:type="spellEnd"/>
+      <w:r>
+        <w:t xml:space="preserve">, </w:t>
+      </w:r>
+      <w:proofErr w:type="spellStart"/>
+      <w:r>
+        <w:t>dimana</w:t>
+      </w:r>
+      <w:proofErr w:type="spellEnd"/>
+      <w:r>
+        <w:t xml:space="preserve"> </w:t>
+      </w:r>
+      <w:proofErr w:type="spellStart"/>
+      <w:r>
+        <w:t>menyebarkan</w:t>
+      </w:r>
+      <w:proofErr w:type="spellEnd"/>
+      <w:r>
+        <w:t xml:space="preserve">, </w:t>
+      </w:r>
+      <w:proofErr w:type="spellStart"/>
+      <w:r>
+        <w:t>menyimpan</w:t>
+      </w:r>
+      <w:proofErr w:type="spellEnd"/>
+      <w:r>
+        <w:t xml:space="preserve"> dan </w:t>
+      </w:r>
+      <w:proofErr w:type="spellStart"/>
+      <w:r>
+        <w:t>menjalankan</w:t>
+      </w:r>
+      <w:proofErr w:type="spellEnd"/>
+      <w:r>
+        <w:t xml:space="preserve"> </w:t>
+      </w:r>
+      <w:proofErr w:type="spellStart"/>
+      <w:r>
+        <w:t>kode</w:t>
+      </w:r>
+      <w:proofErr w:type="spellEnd"/>
+      <w:r>
+        <w:t xml:space="preserve"> </w:t>
+      </w:r>
+      <w:proofErr w:type="spellStart"/>
+      <w:proofErr w:type="gramStart"/>
+      <w:r>
+        <w:t>aplikasi</w:t>
+      </w:r>
+      <w:proofErr w:type="spellEnd"/>
+      <w:r>
+        <w:t>(</w:t>
+      </w:r>
+      <w:proofErr w:type="spellStart"/>
+      <w:proofErr w:type="gramEnd"/>
+      <w:r>
+        <w:t>misalnya</w:t>
+      </w:r>
+      <w:proofErr w:type="spellEnd"/>
+      <w:r>
+        <w:t xml:space="preserve"> serverless, </w:t>
+      </w:r>
+      <w:proofErr w:type="spellStart"/>
+      <w:r>
+        <w:t>cdn</w:t>
+      </w:r>
+      <w:proofErr w:type="spellEnd"/>
+      <w:r>
+        <w:t xml:space="preserve">, edge dan </w:t>
+      </w:r>
+      <w:proofErr w:type="spellStart"/>
+      <w:r>
+        <w:t>lainnya</w:t>
+      </w:r>
+      <w:proofErr w:type="spellEnd"/>
+      <w:r>
+        <w:t>)</w:t>
       </w:r>
     </w:p>
     <w:p>
@@ -109,7 +684,39 @@
         </w:numPr>
       </w:pPr>
       <w:r>
-        <w:t>Performance, bagaimana mengoptimalkan aplikasi untuk end user</w:t>
+        <w:t xml:space="preserve">Performance, </w:t>
+      </w:r>
+      <w:proofErr w:type="spellStart"/>
+      <w:r>
+        <w:t>bagaimana</w:t>
+      </w:r>
+      <w:proofErr w:type="spellEnd"/>
+      <w:r>
+        <w:t xml:space="preserve"> </w:t>
+      </w:r>
+      <w:proofErr w:type="spellStart"/>
+      <w:r>
+        <w:t>mengoptimalkan</w:t>
+      </w:r>
+      <w:proofErr w:type="spellEnd"/>
+      <w:r>
+        <w:t xml:space="preserve"> </w:t>
+      </w:r>
+      <w:proofErr w:type="spellStart"/>
+      <w:r>
+        <w:t>aplikasi</w:t>
+      </w:r>
+      <w:proofErr w:type="spellEnd"/>
+      <w:r>
+        <w:t xml:space="preserve"> </w:t>
+      </w:r>
+      <w:proofErr w:type="spellStart"/>
+      <w:r>
+        <w:t>untuk</w:t>
+      </w:r>
+      <w:proofErr w:type="spellEnd"/>
+      <w:r>
+        <w:t xml:space="preserve"> end user</w:t>
       </w:r>
     </w:p>
     <w:p>
@@ -123,9 +730,43 @@
       <w:r>
         <w:t xml:space="preserve">Scalability, </w:t>
       </w:r>
-      <w:r>
-        <w:t>bagaimana aplikasi beradaptasi saat team, data dan traffic membesar</w:t>
-      </w:r>
+      <w:proofErr w:type="spellStart"/>
+      <w:r>
+        <w:t>bagaimana</w:t>
+      </w:r>
+      <w:proofErr w:type="spellEnd"/>
+      <w:r>
+        <w:t xml:space="preserve"> </w:t>
+      </w:r>
+      <w:proofErr w:type="spellStart"/>
+      <w:r>
+        <w:t>aplikasi</w:t>
+      </w:r>
+      <w:proofErr w:type="spellEnd"/>
+      <w:r>
+        <w:t xml:space="preserve"> </w:t>
+      </w:r>
+      <w:proofErr w:type="spellStart"/>
+      <w:r>
+        <w:t>beradaptasi</w:t>
+      </w:r>
+      <w:proofErr w:type="spellEnd"/>
+      <w:r>
+        <w:t xml:space="preserve"> </w:t>
+      </w:r>
+      <w:proofErr w:type="spellStart"/>
+      <w:r>
+        <w:t>saat</w:t>
+      </w:r>
+      <w:proofErr w:type="spellEnd"/>
+      <w:r>
+        <w:t xml:space="preserve"> team, data dan traffic </w:t>
+      </w:r>
+      <w:proofErr w:type="spellStart"/>
+      <w:r>
+        <w:t>membesar</w:t>
+      </w:r>
+      <w:proofErr w:type="spellEnd"/>
     </w:p>
     <w:p>
       <w:pPr>
@@ -136,8 +777,69 @@
         </w:numPr>
       </w:pPr>
       <w:r>
-        <w:t>Developer Experience, pengalaman dari pengembang dan teamnya untuk membangun dan merawat aplikasi</w:t>
-      </w:r>
+        <w:t xml:space="preserve">Developer Experience, </w:t>
+      </w:r>
+      <w:proofErr w:type="spellStart"/>
+      <w:r>
+        <w:t>pengalaman</w:t>
+      </w:r>
+      <w:proofErr w:type="spellEnd"/>
+      <w:r>
+        <w:t xml:space="preserve"> </w:t>
+      </w:r>
+      <w:proofErr w:type="spellStart"/>
+      <w:r>
+        <w:t>dari</w:t>
+      </w:r>
+      <w:proofErr w:type="spellEnd"/>
+      <w:r>
+        <w:t xml:space="preserve"> </w:t>
+      </w:r>
+      <w:proofErr w:type="spellStart"/>
+      <w:r>
+        <w:t>pengembang</w:t>
+      </w:r>
+      <w:proofErr w:type="spellEnd"/>
+      <w:r>
+        <w:t xml:space="preserve"> dan </w:t>
+      </w:r>
+      <w:proofErr w:type="spellStart"/>
+      <w:r>
+        <w:t>teamnya</w:t>
+      </w:r>
+      <w:proofErr w:type="spellEnd"/>
+      <w:r>
+        <w:t xml:space="preserve"> </w:t>
+      </w:r>
+      <w:proofErr w:type="spellStart"/>
+      <w:r>
+        <w:t>untuk</w:t>
+      </w:r>
+      <w:proofErr w:type="spellEnd"/>
+      <w:r>
+        <w:t xml:space="preserve"> </w:t>
+      </w:r>
+      <w:proofErr w:type="spellStart"/>
+      <w:r>
+        <w:t>membangun</w:t>
+      </w:r>
+      <w:proofErr w:type="spellEnd"/>
+      <w:r>
+        <w:t xml:space="preserve"> dan </w:t>
+      </w:r>
+      <w:proofErr w:type="spellStart"/>
+      <w:r>
+        <w:t>merawat</w:t>
+      </w:r>
+      <w:proofErr w:type="spellEnd"/>
+      <w:r>
+        <w:t xml:space="preserve"> </w:t>
+      </w:r>
+      <w:proofErr w:type="spellStart"/>
+      <w:r>
+        <w:t>aplikasi</w:t>
+      </w:r>
+      <w:proofErr w:type="spellEnd"/>
     </w:p>
     <w:p/>
     <w:p>
@@ -200,11 +902,277 @@
       </w:r>
     </w:p>
     <w:p>
-      <w:r>
-        <w:t xml:space="preserve">Intinya dom itu representasi dari element html, bertindak sebagai pengubung antara kode dengan user interface, memiliki struktur seperti pohon dengan hubungan parent dan child, DOM method dan JS dapat digunakan untuk listent  event dari user untuk manipulasi DOM dengan memilih, menambah, memperbarui, dan menghapus </w:t>
-      </w:r>
-      <w:r>
-        <w:t>element spesifik di interface user, dan bisa juga mengubah style dan contentnya.</w:t>
+      <w:proofErr w:type="spellStart"/>
+      <w:r>
+        <w:t>Intinya</w:t>
+      </w:r>
+      <w:proofErr w:type="spellEnd"/>
+      <w:r>
+        <w:t xml:space="preserve"> </w:t>
+      </w:r>
+      <w:proofErr w:type="spellStart"/>
+      <w:r>
+        <w:t>dom</w:t>
+      </w:r>
+      <w:proofErr w:type="spellEnd"/>
+      <w:r>
+        <w:t xml:space="preserve"> </w:t>
+      </w:r>
+      <w:proofErr w:type="spellStart"/>
+      <w:r>
+        <w:t>itu</w:t>
+      </w:r>
+      <w:proofErr w:type="spellEnd"/>
+      <w:r>
+        <w:t xml:space="preserve"> </w:t>
+      </w:r>
+      <w:proofErr w:type="spellStart"/>
+      <w:r>
+        <w:t>representasi</w:t>
+      </w:r>
+      <w:proofErr w:type="spellEnd"/>
+      <w:r>
+        <w:t xml:space="preserve"> </w:t>
+      </w:r>
+      <w:proofErr w:type="spellStart"/>
+      <w:r>
+        <w:t>dari</w:t>
+      </w:r>
+      <w:proofErr w:type="spellEnd"/>
+      <w:r>
+        <w:t xml:space="preserve"> element html, </w:t>
+      </w:r>
+      <w:proofErr w:type="spellStart"/>
+      <w:r>
+        <w:t>bertindak</w:t>
+      </w:r>
+      <w:proofErr w:type="spellEnd"/>
+      <w:r>
+        <w:t xml:space="preserve"> </w:t>
+      </w:r>
+      <w:proofErr w:type="spellStart"/>
+      <w:r>
+        <w:t>sebagai</w:t>
+      </w:r>
+      <w:proofErr w:type="spellEnd"/>
+      <w:r>
+        <w:t xml:space="preserve"> </w:t>
+      </w:r>
+      <w:proofErr w:type="spellStart"/>
+      <w:r>
+        <w:t>pengubung</w:t>
+      </w:r>
+      <w:proofErr w:type="spellEnd"/>
+      <w:r>
+        <w:t xml:space="preserve"> </w:t>
+      </w:r>
+      <w:proofErr w:type="spellStart"/>
+      <w:r>
+        <w:t>antara</w:t>
+      </w:r>
+      <w:proofErr w:type="spellEnd"/>
+      <w:r>
+        <w:t xml:space="preserve"> </w:t>
+      </w:r>
+      <w:proofErr w:type="spellStart"/>
+      <w:r>
+        <w:t>kode</w:t>
+      </w:r>
+      <w:proofErr w:type="spellEnd"/>
+      <w:r>
+        <w:t xml:space="preserve"> </w:t>
+      </w:r>
+      <w:proofErr w:type="spellStart"/>
+      <w:r>
+        <w:t>dengan</w:t>
+      </w:r>
+      <w:proofErr w:type="spellEnd"/>
+      <w:r>
+        <w:t xml:space="preserve"> user interface, </w:t>
+      </w:r>
+      <w:proofErr w:type="spellStart"/>
+      <w:r>
+        <w:t>memiliki</w:t>
+      </w:r>
+      <w:proofErr w:type="spellEnd"/>
+      <w:r>
+        <w:t xml:space="preserve"> </w:t>
+      </w:r>
+      <w:proofErr w:type="spellStart"/>
+      <w:r>
+        <w:t>struktur</w:t>
+      </w:r>
+      <w:proofErr w:type="spellEnd"/>
+      <w:r>
+        <w:t xml:space="preserve"> </w:t>
+      </w:r>
+      <w:proofErr w:type="spellStart"/>
+      <w:r>
+        <w:t>seperti</w:t>
+      </w:r>
+      <w:proofErr w:type="spellEnd"/>
+      <w:r>
+        <w:t xml:space="preserve"> </w:t>
+      </w:r>
+      <w:proofErr w:type="spellStart"/>
+      <w:r>
+        <w:t>pohon</w:t>
+      </w:r>
+      <w:proofErr w:type="spellEnd"/>
+      <w:r>
+        <w:t xml:space="preserve"> </w:t>
+      </w:r>
+      <w:proofErr w:type="spellStart"/>
+      <w:r>
+        <w:t>dengan</w:t>
+      </w:r>
+      <w:proofErr w:type="spellEnd"/>
+      <w:r>
+        <w:t xml:space="preserve"> </w:t>
+      </w:r>
+      <w:proofErr w:type="spellStart"/>
+      <w:r>
+        <w:t>hubungan</w:t>
+      </w:r>
+      <w:proofErr w:type="spellEnd"/>
+      <w:r>
+        <w:t xml:space="preserve"> parent dan child, DOM method dan JS </w:t>
+      </w:r>
+      <w:proofErr w:type="spellStart"/>
+      <w:r>
+        <w:t>dapat</w:t>
+      </w:r>
+      <w:proofErr w:type="spellEnd"/>
+      <w:r>
+        <w:t xml:space="preserve"> </w:t>
+      </w:r>
+      <w:proofErr w:type="spellStart"/>
+      <w:r>
+        <w:t>digunakan</w:t>
+      </w:r>
+      <w:proofErr w:type="spellEnd"/>
+      <w:r>
+        <w:t xml:space="preserve"> </w:t>
+      </w:r>
+      <w:proofErr w:type="spellStart"/>
+      <w:r>
+        <w:t>untuk</w:t>
+      </w:r>
+      <w:proofErr w:type="spellEnd"/>
+      <w:r>
+        <w:t xml:space="preserve"> </w:t>
+      </w:r>
+      <w:proofErr w:type="spellStart"/>
+      <w:proofErr w:type="gramStart"/>
+      <w:r>
+        <w:t>listent</w:t>
+      </w:r>
+      <w:proofErr w:type="spellEnd"/>
+      <w:r>
+        <w:t xml:space="preserve">  event</w:t>
+      </w:r>
+      <w:proofErr w:type="gramEnd"/>
+      <w:r>
+        <w:t xml:space="preserve"> </w:t>
+      </w:r>
+      <w:proofErr w:type="spellStart"/>
+      <w:r>
+        <w:t>dari</w:t>
+      </w:r>
+      <w:proofErr w:type="spellEnd"/>
+      <w:r>
+        <w:t xml:space="preserve"> user </w:t>
+      </w:r>
+      <w:proofErr w:type="spellStart"/>
+      <w:r>
+        <w:t>untuk</w:t>
+      </w:r>
+      <w:proofErr w:type="spellEnd"/>
+      <w:r>
+        <w:t xml:space="preserve"> </w:t>
+      </w:r>
+      <w:proofErr w:type="spellStart"/>
+      <w:r>
+        <w:t>manipulasi</w:t>
+      </w:r>
+      <w:proofErr w:type="spellEnd"/>
+      <w:r>
+        <w:t xml:space="preserve"> DOM </w:t>
+      </w:r>
+      <w:proofErr w:type="spellStart"/>
+      <w:r>
+        <w:t>dengan</w:t>
+      </w:r>
+      <w:proofErr w:type="spellEnd"/>
+      <w:r>
+        <w:t xml:space="preserve"> </w:t>
+      </w:r>
+      <w:proofErr w:type="spellStart"/>
+      <w:r>
+        <w:t>memilih</w:t>
+      </w:r>
+      <w:proofErr w:type="spellEnd"/>
+      <w:r>
+        <w:t xml:space="preserve">, </w:t>
+      </w:r>
+      <w:proofErr w:type="spellStart"/>
+      <w:r>
+        <w:t>menambah</w:t>
+      </w:r>
+      <w:proofErr w:type="spellEnd"/>
+      <w:r>
+        <w:t xml:space="preserve">, </w:t>
+      </w:r>
+      <w:proofErr w:type="spellStart"/>
+      <w:r>
+        <w:t>memperbarui</w:t>
+      </w:r>
+      <w:proofErr w:type="spellEnd"/>
+      <w:r>
+        <w:t xml:space="preserve">, dan </w:t>
+      </w:r>
+      <w:proofErr w:type="spellStart"/>
+      <w:r>
+        <w:t>menghapus</w:t>
+      </w:r>
+      <w:proofErr w:type="spellEnd"/>
+      <w:r>
+        <w:t xml:space="preserve"> </w:t>
+      </w:r>
+      <w:r>
+        <w:t xml:space="preserve">element </w:t>
+      </w:r>
+      <w:proofErr w:type="spellStart"/>
+      <w:r>
+        <w:t>spesifik</w:t>
+      </w:r>
+      <w:proofErr w:type="spellEnd"/>
+      <w:r>
+        <w:t xml:space="preserve"> di interface user, dan </w:t>
+      </w:r>
+      <w:proofErr w:type="spellStart"/>
+      <w:r>
+        <w:t>bisa</w:t>
+      </w:r>
+      <w:proofErr w:type="spellEnd"/>
+      <w:r>
+        <w:t xml:space="preserve"> juga </w:t>
+      </w:r>
+      <w:proofErr w:type="spellStart"/>
+      <w:r>
+        <w:t>mengubah</w:t>
+      </w:r>
+      <w:proofErr w:type="spellEnd"/>
+      <w:r>
+        <w:t xml:space="preserve"> style dan </w:t>
+      </w:r>
+      <w:proofErr w:type="spellStart"/>
+      <w:r>
+        <w:t>contentnya</w:t>
+      </w:r>
+      <w:proofErr w:type="spellEnd"/>
+      <w:r>
+        <w:t>.</w:t>
       </w:r>
     </w:p>
     <w:p/>
@@ -222,8 +1190,17 @@
           <w:bCs/>
         </w:rPr>
         <w:lastRenderedPageBreak/>
-        <w:t>Updating UI with Javascript</w:t>
-      </w:r>
+        <w:t xml:space="preserve">Updating UI with </w:t>
+      </w:r>
+      <w:proofErr w:type="spellStart"/>
+      <w:r>
+        <w:rPr>
+          <w:b/>
+          <w:bCs/>
+        </w:rPr>
+        <w:t>Javascript</w:t>
+      </w:r>
+      <w:proofErr w:type="spellEnd"/>
     </w:p>
     <w:p>
       <w:r>
@@ -372,32 +1349,569 @@
     </w:p>
     <w:p>
       <w:r>
-        <w:t>Kode diatas adalah contoh dari imperative programming, dimana kita menulisa bagaimana usert interface diperbarui, tapi pada saat building user interface, deklaratif programming lebih disukai karena mempercepat proses pengembangan, daripada harus menulis dom methods, akan lebih membantu jika developer dapat deklarasikan apa yang ingin mereka tampilkan contohnya adalah elemen h1 dengan text,</w:t>
-      </w:r>
-    </w:p>
-    <w:p>
-      <w:r>
-        <w:t xml:space="preserve">Intinya imperative programming seperti memberikan chef </w:t>
-      </w:r>
-      <w:r>
-        <w:t>langkah demi langkah bagaimana membuat pizza</w:t>
-      </w:r>
-      <w:r>
-        <w:t xml:space="preserve">, sedangkan deklaratif </w:t>
-      </w:r>
-      <w:r>
-        <w:t>seperti memsan pizza tanpa perlu tahu bagaiman pizza itu dibuat.</w:t>
-      </w:r>
-    </w:p>
-    <w:p>
-      <w:r>
-        <w:t>React adalah library declarative yang populer untuk build user interface.</w:t>
-      </w:r>
-    </w:p>
-    <w:p>
-      <w:r>
-        <w:t>Sebagai developer kita bisa memberi tahu react apa yang mau terjadi pada user interface dan react yang akan memikirkan bagaimana memperbaharui DOMnya</w:t>
-      </w:r>
+        <w:t xml:space="preserve">Kode </w:t>
+      </w:r>
+      <w:proofErr w:type="spellStart"/>
+      <w:r>
+        <w:t>diatas</w:t>
+      </w:r>
+      <w:proofErr w:type="spellEnd"/>
+      <w:r>
+        <w:t xml:space="preserve"> </w:t>
+      </w:r>
+      <w:proofErr w:type="spellStart"/>
+      <w:r>
+        <w:t>adalah</w:t>
+      </w:r>
+      <w:proofErr w:type="spellEnd"/>
+      <w:r>
+        <w:t xml:space="preserve"> </w:t>
+      </w:r>
+      <w:proofErr w:type="spellStart"/>
+      <w:r>
+        <w:t>contoh</w:t>
+      </w:r>
+      <w:proofErr w:type="spellEnd"/>
+      <w:r>
+        <w:t xml:space="preserve"> </w:t>
+      </w:r>
+      <w:proofErr w:type="spellStart"/>
+      <w:r>
+        <w:t>dari</w:t>
+      </w:r>
+      <w:proofErr w:type="spellEnd"/>
+      <w:r>
+        <w:t xml:space="preserve"> imperative programming, </w:t>
+      </w:r>
+      <w:proofErr w:type="spellStart"/>
+      <w:r>
+        <w:t>dimana</w:t>
+      </w:r>
+      <w:proofErr w:type="spellEnd"/>
+      <w:r>
+        <w:t xml:space="preserve"> </w:t>
+      </w:r>
+      <w:proofErr w:type="spellStart"/>
+      <w:r>
+        <w:t>kita</w:t>
+      </w:r>
+      <w:proofErr w:type="spellEnd"/>
+      <w:r>
+        <w:t xml:space="preserve"> </w:t>
+      </w:r>
+      <w:proofErr w:type="spellStart"/>
+      <w:r>
+        <w:t>menulisa</w:t>
+      </w:r>
+      <w:proofErr w:type="spellEnd"/>
+      <w:r>
+        <w:t xml:space="preserve"> </w:t>
+      </w:r>
+      <w:proofErr w:type="spellStart"/>
+      <w:r>
+        <w:t>bagaimana</w:t>
+      </w:r>
+      <w:proofErr w:type="spellEnd"/>
+      <w:r>
+        <w:t xml:space="preserve"> </w:t>
+      </w:r>
+      <w:proofErr w:type="spellStart"/>
+      <w:r>
+        <w:t>usert</w:t>
+      </w:r>
+      <w:proofErr w:type="spellEnd"/>
+      <w:r>
+        <w:t xml:space="preserve"> interface </w:t>
+      </w:r>
+      <w:proofErr w:type="spellStart"/>
+      <w:r>
+        <w:t>diperbarui</w:t>
+      </w:r>
+      <w:proofErr w:type="spellEnd"/>
+      <w:r>
+        <w:t xml:space="preserve">, </w:t>
+      </w:r>
+      <w:proofErr w:type="spellStart"/>
+      <w:r>
+        <w:t>tapi</w:t>
+      </w:r>
+      <w:proofErr w:type="spellEnd"/>
+      <w:r>
+        <w:t xml:space="preserve"> pada </w:t>
+      </w:r>
+      <w:proofErr w:type="spellStart"/>
+      <w:r>
+        <w:t>saat</w:t>
+      </w:r>
+      <w:proofErr w:type="spellEnd"/>
+      <w:r>
+        <w:t xml:space="preserve"> building user interface, </w:t>
+      </w:r>
+      <w:proofErr w:type="spellStart"/>
+      <w:r>
+        <w:t>deklaratif</w:t>
+      </w:r>
+      <w:proofErr w:type="spellEnd"/>
+      <w:r>
+        <w:t xml:space="preserve"> programming </w:t>
+      </w:r>
+      <w:proofErr w:type="spellStart"/>
+      <w:r>
+        <w:t>lebih</w:t>
+      </w:r>
+      <w:proofErr w:type="spellEnd"/>
+      <w:r>
+        <w:t xml:space="preserve"> </w:t>
+      </w:r>
+      <w:proofErr w:type="spellStart"/>
+      <w:r>
+        <w:t>disukai</w:t>
+      </w:r>
+      <w:proofErr w:type="spellEnd"/>
+      <w:r>
+        <w:t xml:space="preserve"> </w:t>
+      </w:r>
+      <w:proofErr w:type="spellStart"/>
+      <w:r>
+        <w:t>karena</w:t>
+      </w:r>
+      <w:proofErr w:type="spellEnd"/>
+      <w:r>
+        <w:t xml:space="preserve"> </w:t>
+      </w:r>
+      <w:proofErr w:type="spellStart"/>
+      <w:r>
+        <w:t>mempercepat</w:t>
+      </w:r>
+      <w:proofErr w:type="spellEnd"/>
+      <w:r>
+        <w:t xml:space="preserve"> proses </w:t>
+      </w:r>
+      <w:proofErr w:type="spellStart"/>
+      <w:r>
+        <w:t>pengembangan</w:t>
+      </w:r>
+      <w:proofErr w:type="spellEnd"/>
+      <w:r>
+        <w:t xml:space="preserve">, </w:t>
+      </w:r>
+      <w:proofErr w:type="spellStart"/>
+      <w:r>
+        <w:t>daripada</w:t>
+      </w:r>
+      <w:proofErr w:type="spellEnd"/>
+      <w:r>
+        <w:t xml:space="preserve"> </w:t>
+      </w:r>
+      <w:proofErr w:type="spellStart"/>
+      <w:r>
+        <w:t>harus</w:t>
+      </w:r>
+      <w:proofErr w:type="spellEnd"/>
+      <w:r>
+        <w:t xml:space="preserve"> </w:t>
+      </w:r>
+      <w:proofErr w:type="spellStart"/>
+      <w:r>
+        <w:t>menulis</w:t>
+      </w:r>
+      <w:proofErr w:type="spellEnd"/>
+      <w:r>
+        <w:t xml:space="preserve"> </w:t>
+      </w:r>
+      <w:proofErr w:type="spellStart"/>
+      <w:r>
+        <w:t>dom</w:t>
+      </w:r>
+      <w:proofErr w:type="spellEnd"/>
+      <w:r>
+        <w:t xml:space="preserve"> methods, </w:t>
+      </w:r>
+      <w:proofErr w:type="spellStart"/>
+      <w:r>
+        <w:t>akan</w:t>
+      </w:r>
+      <w:proofErr w:type="spellEnd"/>
+      <w:r>
+        <w:t xml:space="preserve"> </w:t>
+      </w:r>
+      <w:proofErr w:type="spellStart"/>
+      <w:r>
+        <w:t>lebih</w:t>
+      </w:r>
+      <w:proofErr w:type="spellEnd"/>
+      <w:r>
+        <w:t xml:space="preserve"> </w:t>
+      </w:r>
+      <w:proofErr w:type="spellStart"/>
+      <w:r>
+        <w:t>membantu</w:t>
+      </w:r>
+      <w:proofErr w:type="spellEnd"/>
+      <w:r>
+        <w:t xml:space="preserve"> </w:t>
+      </w:r>
+      <w:proofErr w:type="spellStart"/>
+      <w:r>
+        <w:t>jika</w:t>
+      </w:r>
+      <w:proofErr w:type="spellEnd"/>
+      <w:r>
+        <w:t xml:space="preserve"> developer </w:t>
+      </w:r>
+      <w:proofErr w:type="spellStart"/>
+      <w:r>
+        <w:t>dapat</w:t>
+      </w:r>
+      <w:proofErr w:type="spellEnd"/>
+      <w:r>
+        <w:t xml:space="preserve"> </w:t>
+      </w:r>
+      <w:proofErr w:type="spellStart"/>
+      <w:r>
+        <w:t>deklarasikan</w:t>
+      </w:r>
+      <w:proofErr w:type="spellEnd"/>
+      <w:r>
+        <w:t xml:space="preserve"> </w:t>
+      </w:r>
+      <w:proofErr w:type="spellStart"/>
+      <w:r>
+        <w:t>apa</w:t>
+      </w:r>
+      <w:proofErr w:type="spellEnd"/>
+      <w:r>
+        <w:t xml:space="preserve"> yang </w:t>
+      </w:r>
+      <w:proofErr w:type="spellStart"/>
+      <w:r>
+        <w:t>ingin</w:t>
+      </w:r>
+      <w:proofErr w:type="spellEnd"/>
+      <w:r>
+        <w:t xml:space="preserve"> </w:t>
+      </w:r>
+      <w:proofErr w:type="spellStart"/>
+      <w:r>
+        <w:t>mereka</w:t>
+      </w:r>
+      <w:proofErr w:type="spellEnd"/>
+      <w:r>
+        <w:t xml:space="preserve"> </w:t>
+      </w:r>
+      <w:proofErr w:type="spellStart"/>
+      <w:r>
+        <w:t>tampilkan</w:t>
+      </w:r>
+      <w:proofErr w:type="spellEnd"/>
+      <w:r>
+        <w:t xml:space="preserve"> </w:t>
+      </w:r>
+      <w:proofErr w:type="spellStart"/>
+      <w:r>
+        <w:t>contohnya</w:t>
+      </w:r>
+      <w:proofErr w:type="spellEnd"/>
+      <w:r>
+        <w:t xml:space="preserve"> </w:t>
+      </w:r>
+      <w:proofErr w:type="spellStart"/>
+      <w:r>
+        <w:t>adalah</w:t>
+      </w:r>
+      <w:proofErr w:type="spellEnd"/>
+      <w:r>
+        <w:t xml:space="preserve"> </w:t>
+      </w:r>
+      <w:proofErr w:type="spellStart"/>
+      <w:r>
+        <w:t>elemen</w:t>
+      </w:r>
+      <w:proofErr w:type="spellEnd"/>
+      <w:r>
+        <w:t xml:space="preserve"> h1 </w:t>
+      </w:r>
+      <w:proofErr w:type="spellStart"/>
+      <w:r>
+        <w:t>dengan</w:t>
+      </w:r>
+      <w:proofErr w:type="spellEnd"/>
+      <w:r>
+        <w:t xml:space="preserve"> text,</w:t>
+      </w:r>
+    </w:p>
+    <w:p>
+      <w:proofErr w:type="spellStart"/>
+      <w:r>
+        <w:t>Intinya</w:t>
+      </w:r>
+      <w:proofErr w:type="spellEnd"/>
+      <w:r>
+        <w:t xml:space="preserve"> imperative programming </w:t>
+      </w:r>
+      <w:proofErr w:type="spellStart"/>
+      <w:r>
+        <w:t>seperti</w:t>
+      </w:r>
+      <w:proofErr w:type="spellEnd"/>
+      <w:r>
+        <w:t xml:space="preserve"> </w:t>
+      </w:r>
+      <w:proofErr w:type="spellStart"/>
+      <w:r>
+        <w:t>memberikan</w:t>
+      </w:r>
+      <w:proofErr w:type="spellEnd"/>
+      <w:r>
+        <w:t xml:space="preserve"> chef </w:t>
+      </w:r>
+      <w:proofErr w:type="spellStart"/>
+      <w:r>
+        <w:t>langkah</w:t>
+      </w:r>
+      <w:proofErr w:type="spellEnd"/>
+      <w:r>
+        <w:t xml:space="preserve"> demi </w:t>
+      </w:r>
+      <w:proofErr w:type="spellStart"/>
+      <w:r>
+        <w:t>langkah</w:t>
+      </w:r>
+      <w:proofErr w:type="spellEnd"/>
+      <w:r>
+        <w:t xml:space="preserve"> </w:t>
+      </w:r>
+      <w:proofErr w:type="spellStart"/>
+      <w:r>
+        <w:t>bagaimana</w:t>
+      </w:r>
+      <w:proofErr w:type="spellEnd"/>
+      <w:r>
+        <w:t xml:space="preserve"> </w:t>
+      </w:r>
+      <w:proofErr w:type="spellStart"/>
+      <w:r>
+        <w:t>membuat</w:t>
+      </w:r>
+      <w:proofErr w:type="spellEnd"/>
+      <w:r>
+        <w:t xml:space="preserve"> pizza</w:t>
+      </w:r>
+      <w:r>
+        <w:t xml:space="preserve">, </w:t>
+      </w:r>
+      <w:proofErr w:type="spellStart"/>
+      <w:r>
+        <w:t>sedangkan</w:t>
+      </w:r>
+      <w:proofErr w:type="spellEnd"/>
+      <w:r>
+        <w:t xml:space="preserve"> </w:t>
+      </w:r>
+      <w:proofErr w:type="spellStart"/>
+      <w:r>
+        <w:t>deklaratif</w:t>
+      </w:r>
+      <w:proofErr w:type="spellEnd"/>
+      <w:r>
+        <w:t xml:space="preserve"> </w:t>
+      </w:r>
+      <w:proofErr w:type="spellStart"/>
+      <w:r>
+        <w:t>seperti</w:t>
+      </w:r>
+      <w:proofErr w:type="spellEnd"/>
+      <w:r>
+        <w:t xml:space="preserve"> </w:t>
+      </w:r>
+      <w:proofErr w:type="spellStart"/>
+      <w:r>
+        <w:t>memsan</w:t>
+      </w:r>
+      <w:proofErr w:type="spellEnd"/>
+      <w:r>
+        <w:t xml:space="preserve"> pizza </w:t>
+      </w:r>
+      <w:proofErr w:type="spellStart"/>
+      <w:r>
+        <w:t>tanpa</w:t>
+      </w:r>
+      <w:proofErr w:type="spellEnd"/>
+      <w:r>
+        <w:t xml:space="preserve"> </w:t>
+      </w:r>
+      <w:proofErr w:type="spellStart"/>
+      <w:r>
+        <w:t>perlu</w:t>
+      </w:r>
+      <w:proofErr w:type="spellEnd"/>
+      <w:r>
+        <w:t xml:space="preserve"> </w:t>
+      </w:r>
+      <w:proofErr w:type="spellStart"/>
+      <w:r>
+        <w:t>tahu</w:t>
+      </w:r>
+      <w:proofErr w:type="spellEnd"/>
+      <w:r>
+        <w:t xml:space="preserve"> </w:t>
+      </w:r>
+      <w:proofErr w:type="spellStart"/>
+      <w:r>
+        <w:t>bagaiman</w:t>
+      </w:r>
+      <w:proofErr w:type="spellEnd"/>
+      <w:r>
+        <w:t xml:space="preserve"> pizza </w:t>
+      </w:r>
+      <w:proofErr w:type="spellStart"/>
+      <w:r>
+        <w:t>itu</w:t>
+      </w:r>
+      <w:proofErr w:type="spellEnd"/>
+      <w:r>
+        <w:t xml:space="preserve"> </w:t>
+      </w:r>
+      <w:proofErr w:type="spellStart"/>
+      <w:r>
+        <w:t>dibuat</w:t>
+      </w:r>
+      <w:proofErr w:type="spellEnd"/>
+      <w:r>
+        <w:t>.</w:t>
+      </w:r>
+    </w:p>
+    <w:p>
+      <w:r>
+        <w:t xml:space="preserve">React </w:t>
+      </w:r>
+      <w:proofErr w:type="spellStart"/>
+      <w:r>
+        <w:t>adalah</w:t>
+      </w:r>
+      <w:proofErr w:type="spellEnd"/>
+      <w:r>
+        <w:t xml:space="preserve"> library declarative yang </w:t>
+      </w:r>
+      <w:proofErr w:type="spellStart"/>
+      <w:r>
+        <w:t>populer</w:t>
+      </w:r>
+      <w:proofErr w:type="spellEnd"/>
+      <w:r>
+        <w:t xml:space="preserve"> </w:t>
+      </w:r>
+      <w:proofErr w:type="spellStart"/>
+      <w:r>
+        <w:t>untuk</w:t>
+      </w:r>
+      <w:proofErr w:type="spellEnd"/>
+      <w:r>
+        <w:t xml:space="preserve"> build user interface.</w:t>
+      </w:r>
+    </w:p>
+    <w:p>
+      <w:proofErr w:type="spellStart"/>
+      <w:r>
+        <w:t>Sebagai</w:t>
+      </w:r>
+      <w:proofErr w:type="spellEnd"/>
+      <w:r>
+        <w:t xml:space="preserve"> developer </w:t>
+      </w:r>
+      <w:proofErr w:type="spellStart"/>
+      <w:r>
+        <w:t>kita</w:t>
+      </w:r>
+      <w:proofErr w:type="spellEnd"/>
+      <w:r>
+        <w:t xml:space="preserve"> </w:t>
+      </w:r>
+      <w:proofErr w:type="spellStart"/>
+      <w:r>
+        <w:t>bisa</w:t>
+      </w:r>
+      <w:proofErr w:type="spellEnd"/>
+      <w:r>
+        <w:t xml:space="preserve"> </w:t>
+      </w:r>
+      <w:proofErr w:type="spellStart"/>
+      <w:r>
+        <w:t>memberi</w:t>
+      </w:r>
+      <w:proofErr w:type="spellEnd"/>
+      <w:r>
+        <w:t xml:space="preserve"> </w:t>
+      </w:r>
+      <w:proofErr w:type="spellStart"/>
+      <w:r>
+        <w:t>tahu</w:t>
+      </w:r>
+      <w:proofErr w:type="spellEnd"/>
+      <w:r>
+        <w:t xml:space="preserve"> react </w:t>
+      </w:r>
+      <w:proofErr w:type="spellStart"/>
+      <w:r>
+        <w:t>apa</w:t>
+      </w:r>
+      <w:proofErr w:type="spellEnd"/>
+      <w:r>
+        <w:t xml:space="preserve"> yang </w:t>
+      </w:r>
+      <w:proofErr w:type="spellStart"/>
+      <w:r>
+        <w:t>mau</w:t>
+      </w:r>
+      <w:proofErr w:type="spellEnd"/>
+      <w:r>
+        <w:t xml:space="preserve"> </w:t>
+      </w:r>
+      <w:proofErr w:type="spellStart"/>
+      <w:r>
+        <w:t>terjadi</w:t>
+      </w:r>
+      <w:proofErr w:type="spellEnd"/>
+      <w:r>
+        <w:t xml:space="preserve"> pada user interface dan react yang </w:t>
+      </w:r>
+      <w:proofErr w:type="spellStart"/>
+      <w:r>
+        <w:t>akan</w:t>
+      </w:r>
+      <w:proofErr w:type="spellEnd"/>
+      <w:r>
+        <w:t xml:space="preserve"> </w:t>
+      </w:r>
+      <w:proofErr w:type="spellStart"/>
+      <w:r>
+        <w:t>memikirkan</w:t>
+      </w:r>
+      <w:proofErr w:type="spellEnd"/>
+      <w:r>
+        <w:t xml:space="preserve"> </w:t>
+      </w:r>
+      <w:proofErr w:type="spellStart"/>
+      <w:r>
+        <w:t>bagaimana</w:t>
+      </w:r>
+      <w:proofErr w:type="spellEnd"/>
+      <w:r>
+        <w:t xml:space="preserve"> </w:t>
+      </w:r>
+      <w:proofErr w:type="spellStart"/>
+      <w:r>
+        <w:t>memperbaharui</w:t>
+      </w:r>
+      <w:proofErr w:type="spellEnd"/>
+      <w:r>
+        <w:t xml:space="preserve"> </w:t>
+      </w:r>
+      <w:proofErr w:type="spellStart"/>
+      <w:r>
+        <w:t>DOMnya</w:t>
+      </w:r>
+      <w:proofErr w:type="spellEnd"/>
     </w:p>
     <w:p/>
     <w:p>
@@ -460,36 +1974,213 @@
       </w:r>
     </w:p>
     <w:p>
-      <w:r>
-        <w:t xml:space="preserve">Daripada memanipulasi DOM dengan javascript saja, kita dapat gunakan method </w:t>
+      <w:proofErr w:type="spellStart"/>
+      <w:r>
+        <w:t>Daripada</w:t>
+      </w:r>
+      <w:proofErr w:type="spellEnd"/>
+      <w:r>
+        <w:t xml:space="preserve"> </w:t>
+      </w:r>
+      <w:proofErr w:type="spellStart"/>
+      <w:r>
+        <w:t>memanipulasi</w:t>
+      </w:r>
+      <w:proofErr w:type="spellEnd"/>
+      <w:r>
+        <w:t xml:space="preserve"> DOM </w:t>
+      </w:r>
+      <w:proofErr w:type="spellStart"/>
+      <w:r>
+        <w:t>dengan</w:t>
+      </w:r>
+      <w:proofErr w:type="spellEnd"/>
+      <w:r>
+        <w:t xml:space="preserve"> </w:t>
+      </w:r>
+      <w:proofErr w:type="spellStart"/>
+      <w:r>
+        <w:t>javascript</w:t>
+      </w:r>
+      <w:proofErr w:type="spellEnd"/>
+      <w:r>
+        <w:t xml:space="preserve"> </w:t>
+      </w:r>
+      <w:proofErr w:type="spellStart"/>
+      <w:r>
+        <w:t>saja</w:t>
+      </w:r>
+      <w:proofErr w:type="spellEnd"/>
+      <w:r>
+        <w:t xml:space="preserve">, </w:t>
+      </w:r>
+      <w:proofErr w:type="spellStart"/>
+      <w:r>
+        <w:t>kita</w:t>
+      </w:r>
+      <w:proofErr w:type="spellEnd"/>
+      <w:r>
+        <w:t xml:space="preserve"> </w:t>
+      </w:r>
+      <w:proofErr w:type="spellStart"/>
+      <w:r>
+        <w:t>dapat</w:t>
+      </w:r>
+      <w:proofErr w:type="spellEnd"/>
+      <w:r>
+        <w:t xml:space="preserve"> </w:t>
+      </w:r>
+      <w:proofErr w:type="spellStart"/>
+      <w:r>
+        <w:t>gunakan</w:t>
+      </w:r>
+      <w:proofErr w:type="spellEnd"/>
+      <w:r>
+        <w:t xml:space="preserve"> method </w:t>
       </w:r>
       <w:r>
         <w:t> </w:t>
       </w:r>
-      <w:hyperlink r:id="rId10" w:tgtFrame="_blank" w:history="1">
-        <w:r>
-          <w:rPr>
-            <w:rStyle w:val="Hyperlink"/>
-          </w:rPr>
-          <w:t>ReactDOM.createRoot()</w:t>
-        </w:r>
-      </w:hyperlink>
-      <w:r>
-        <w:t xml:space="preserve"> untuk target spesifik DOM dan membuat root untuk menampilkan Komponen React, dan tambahkan method </w:t>
+      <w:proofErr w:type="spellStart"/>
+      <w:r>
+        <w:fldChar w:fldCharType="begin"/>
+      </w:r>
+      <w:r>
+        <w:instrText>HYPERLINK "https://react.dev/reference/react-dom/client/createRoot" \t "_blank"</w:instrText>
+      </w:r>
+      <w:r>
+        <w:fldChar w:fldCharType="separate"/>
+      </w:r>
+      <w:r>
+        <w:rPr>
+          <w:rStyle w:val="Hyperlink"/>
+        </w:rPr>
+        <w:t>ReactDOM.createRoot</w:t>
+      </w:r>
+      <w:proofErr w:type="spellEnd"/>
+      <w:r>
+        <w:rPr>
+          <w:rStyle w:val="Hyperlink"/>
+        </w:rPr>
+        <w:t>()</w:t>
+      </w:r>
+      <w:r>
+        <w:fldChar w:fldCharType="end"/>
+      </w:r>
+      <w:r>
+        <w:t xml:space="preserve"> </w:t>
+      </w:r>
+      <w:proofErr w:type="spellStart"/>
+      <w:r>
+        <w:t>untuk</w:t>
+      </w:r>
+      <w:proofErr w:type="spellEnd"/>
+      <w:r>
+        <w:t xml:space="preserve"> target </w:t>
+      </w:r>
+      <w:proofErr w:type="spellStart"/>
+      <w:r>
+        <w:t>spesifik</w:t>
+      </w:r>
+      <w:proofErr w:type="spellEnd"/>
+      <w:r>
+        <w:t xml:space="preserve"> DOM dan </w:t>
+      </w:r>
+      <w:proofErr w:type="spellStart"/>
+      <w:r>
+        <w:t>membuat</w:t>
+      </w:r>
+      <w:proofErr w:type="spellEnd"/>
+      <w:r>
+        <w:t xml:space="preserve"> root </w:t>
+      </w:r>
+      <w:proofErr w:type="spellStart"/>
+      <w:r>
+        <w:t>untuk</w:t>
+      </w:r>
+      <w:proofErr w:type="spellEnd"/>
+      <w:r>
+        <w:t xml:space="preserve"> </w:t>
+      </w:r>
+      <w:proofErr w:type="spellStart"/>
+      <w:r>
+        <w:t>menampilkan</w:t>
+      </w:r>
+      <w:proofErr w:type="spellEnd"/>
+      <w:r>
+        <w:t xml:space="preserve"> </w:t>
+      </w:r>
+      <w:proofErr w:type="spellStart"/>
+      <w:r>
+        <w:t>Komponen</w:t>
+      </w:r>
+      <w:proofErr w:type="spellEnd"/>
+      <w:r>
+        <w:t xml:space="preserve"> React, dan </w:t>
+      </w:r>
+      <w:proofErr w:type="spellStart"/>
+      <w:r>
+        <w:t>tambahkan</w:t>
+      </w:r>
+      <w:proofErr w:type="spellEnd"/>
+      <w:r>
+        <w:t xml:space="preserve"> method </w:t>
       </w:r>
       <w:r>
         <w:t> </w:t>
       </w:r>
-      <w:hyperlink r:id="rId11" w:anchor="root-render" w:tgtFrame="_blank" w:history="1">
-        <w:r>
-          <w:rPr>
-            <w:rStyle w:val="Hyperlink"/>
-          </w:rPr>
-          <w:t>root.render()</w:t>
-        </w:r>
-      </w:hyperlink>
-      <w:r>
-        <w:t xml:space="preserve"> untuk merender code react ke DOM,</w:t>
+      <w:proofErr w:type="spellStart"/>
+      <w:r>
+        <w:fldChar w:fldCharType="begin"/>
+      </w:r>
+      <w:r>
+        <w:instrText>HYPERLINK "https://react.dev/reference/react-dom/client/hydrateRoot" \l "root-render" \t "_blank"</w:instrText>
+      </w:r>
+      <w:r>
+        <w:fldChar w:fldCharType="separate"/>
+      </w:r>
+      <w:r>
+        <w:rPr>
+          <w:rStyle w:val="Hyperlink"/>
+        </w:rPr>
+        <w:t>root.render</w:t>
+      </w:r>
+      <w:proofErr w:type="spellEnd"/>
+      <w:r>
+        <w:rPr>
+          <w:rStyle w:val="Hyperlink"/>
+        </w:rPr>
+        <w:t>()</w:t>
+      </w:r>
+      <w:r>
+        <w:fldChar w:fldCharType="end"/>
+      </w:r>
+      <w:r>
+        <w:t xml:space="preserve"> </w:t>
+      </w:r>
+      <w:proofErr w:type="spellStart"/>
+      <w:r>
+        <w:t>untuk</w:t>
+      </w:r>
+      <w:proofErr w:type="spellEnd"/>
+      <w:r>
+        <w:t xml:space="preserve"> </w:t>
+      </w:r>
+      <w:proofErr w:type="spellStart"/>
+      <w:r>
+        <w:t>merender</w:t>
+      </w:r>
+      <w:proofErr w:type="spellEnd"/>
+      <w:r>
+        <w:t xml:space="preserve"> code react </w:t>
+      </w:r>
+      <w:proofErr w:type="spellStart"/>
+      <w:r>
+        <w:t>ke</w:t>
+      </w:r>
+      <w:proofErr w:type="spellEnd"/>
+      <w:r>
+        <w:t xml:space="preserve"> DOM,</w:t>
       </w:r>
     </w:p>
     <w:p>
@@ -514,7 +2205,7 @@
                     <pic:cNvPicPr/>
                   </pic:nvPicPr>
                   <pic:blipFill>
-                    <a:blip r:embed="rId12"/>
+                    <a:blip r:embed="rId10"/>
                     <a:stretch>
                       <a:fillRect/>
                     </a:stretch>
@@ -558,7 +2249,95 @@
         </w:rPr>
       </w:pPr>
       <w:r>
-        <w:t>JSX adalah ekstension untuk JavaScript yang memungkinkan untuk menggambarkan UI dalam sintaks yang famliar dan mirip dengan HTML</w:t>
+        <w:t xml:space="preserve">JSX </w:t>
+      </w:r>
+      <w:proofErr w:type="spellStart"/>
+      <w:r>
+        <w:t>adalah</w:t>
+      </w:r>
+      <w:proofErr w:type="spellEnd"/>
+      <w:r>
+        <w:t xml:space="preserve"> </w:t>
+      </w:r>
+      <w:proofErr w:type="spellStart"/>
+      <w:r>
+        <w:t>ekstension</w:t>
+      </w:r>
+      <w:proofErr w:type="spellEnd"/>
+      <w:r>
+        <w:t xml:space="preserve"> </w:t>
+      </w:r>
+      <w:proofErr w:type="spellStart"/>
+      <w:r>
+        <w:t>untuk</w:t>
+      </w:r>
+      <w:proofErr w:type="spellEnd"/>
+      <w:r>
+        <w:t xml:space="preserve"> JavaScript yang </w:t>
+      </w:r>
+      <w:proofErr w:type="spellStart"/>
+      <w:r>
+        <w:t>memungkinkan</w:t>
+      </w:r>
+      <w:proofErr w:type="spellEnd"/>
+      <w:r>
+        <w:t xml:space="preserve"> </w:t>
+      </w:r>
+      <w:proofErr w:type="spellStart"/>
+      <w:r>
+        <w:t>untuk</w:t>
+      </w:r>
+      <w:proofErr w:type="spellEnd"/>
+      <w:r>
+        <w:t xml:space="preserve"> </w:t>
+      </w:r>
+      <w:proofErr w:type="spellStart"/>
+      <w:r>
+        <w:t>menggambarkan</w:t>
+      </w:r>
+      <w:proofErr w:type="spellEnd"/>
+      <w:r>
+        <w:t xml:space="preserve"> UI </w:t>
+      </w:r>
+      <w:proofErr w:type="spellStart"/>
+      <w:r>
+        <w:t>dalam</w:t>
+      </w:r>
+      <w:proofErr w:type="spellEnd"/>
+      <w:r>
+        <w:t xml:space="preserve"> </w:t>
+      </w:r>
+      <w:proofErr w:type="spellStart"/>
+      <w:r>
+        <w:t>sintaks</w:t>
+      </w:r>
+      <w:proofErr w:type="spellEnd"/>
+      <w:r>
+        <w:t xml:space="preserve"> yang </w:t>
+      </w:r>
+      <w:proofErr w:type="spellStart"/>
+      <w:r>
+        <w:t>famliar</w:t>
+      </w:r>
+      <w:proofErr w:type="spellEnd"/>
+      <w:r>
+        <w:t xml:space="preserve"> dan </w:t>
+      </w:r>
+      <w:proofErr w:type="spellStart"/>
+      <w:r>
+        <w:t>mirip</w:t>
+      </w:r>
+      <w:proofErr w:type="spellEnd"/>
+      <w:r>
+        <w:t xml:space="preserve"> </w:t>
+      </w:r>
+      <w:proofErr w:type="spellStart"/>
+      <w:r>
+        <w:t>dengan</w:t>
+      </w:r>
+      <w:proofErr w:type="spellEnd"/>
+      <w:r>
+        <w:t xml:space="preserve"> HTML</w:t>
       </w:r>
       <w:r>
         <w:t xml:space="preserve">, </w:t>
@@ -572,12 +2351,140 @@
     </w:p>
     <w:p>
       <w:r>
-        <w:t>Tiga aturan JSX : 1. Return a single root element, 2. Tutup semua tag, 3. Camel case</w:t>
-      </w:r>
-    </w:p>
-    <w:p>
-      <w:r>
-        <w:t>Tapi browser tidak langsung bisa membaca JSX sehingga diperlukan compiler seperti babel yang mentransform jsx menjadi javascript biasa.</w:t>
+        <w:t xml:space="preserve">Tiga </w:t>
+      </w:r>
+      <w:proofErr w:type="spellStart"/>
+      <w:r>
+        <w:t>aturan</w:t>
+      </w:r>
+      <w:proofErr w:type="spellEnd"/>
+      <w:r>
+        <w:t xml:space="preserve"> </w:t>
+      </w:r>
+      <w:proofErr w:type="gramStart"/>
+      <w:r>
+        <w:t>JSX :</w:t>
+      </w:r>
+      <w:proofErr w:type="gramEnd"/>
+      <w:r>
+        <w:t xml:space="preserve"> 1. Return a single root element, 2. </w:t>
+      </w:r>
+      <w:proofErr w:type="spellStart"/>
+      <w:r>
+        <w:t>Tutup</w:t>
+      </w:r>
+      <w:proofErr w:type="spellEnd"/>
+      <w:r>
+        <w:t xml:space="preserve"> </w:t>
+      </w:r>
+      <w:proofErr w:type="spellStart"/>
+      <w:r>
+        <w:t>semua</w:t>
+      </w:r>
+      <w:proofErr w:type="spellEnd"/>
+      <w:r>
+        <w:t xml:space="preserve"> tag, 3. Camel case</w:t>
+      </w:r>
+    </w:p>
+    <w:p>
+      <w:r>
+        <w:t xml:space="preserve">Tapi browser </w:t>
+      </w:r>
+      <w:proofErr w:type="spellStart"/>
+      <w:r>
+        <w:t>tidak</w:t>
+      </w:r>
+      <w:proofErr w:type="spellEnd"/>
+      <w:r>
+        <w:t xml:space="preserve"> </w:t>
+      </w:r>
+      <w:proofErr w:type="spellStart"/>
+      <w:r>
+        <w:t>langsung</w:t>
+      </w:r>
+      <w:proofErr w:type="spellEnd"/>
+      <w:r>
+        <w:t xml:space="preserve"> </w:t>
+      </w:r>
+      <w:proofErr w:type="spellStart"/>
+      <w:r>
+        <w:t>bisa</w:t>
+      </w:r>
+      <w:proofErr w:type="spellEnd"/>
+      <w:r>
+        <w:t xml:space="preserve"> </w:t>
+      </w:r>
+      <w:proofErr w:type="spellStart"/>
+      <w:r>
+        <w:t>membaca</w:t>
+      </w:r>
+      <w:proofErr w:type="spellEnd"/>
+      <w:r>
+        <w:t xml:space="preserve"> JSX </w:t>
+      </w:r>
+      <w:proofErr w:type="spellStart"/>
+      <w:r>
+        <w:t>sehingga</w:t>
+      </w:r>
+      <w:proofErr w:type="spellEnd"/>
+      <w:r>
+        <w:t xml:space="preserve"> </w:t>
+      </w:r>
+      <w:proofErr w:type="spellStart"/>
+      <w:r>
+        <w:t>diperlukan</w:t>
+      </w:r>
+      <w:proofErr w:type="spellEnd"/>
+      <w:r>
+        <w:t xml:space="preserve"> compiler </w:t>
+      </w:r>
+      <w:proofErr w:type="spellStart"/>
+      <w:r>
+        <w:t>seperti</w:t>
+      </w:r>
+      <w:proofErr w:type="spellEnd"/>
+      <w:r>
+        <w:t xml:space="preserve"> babel yang </w:t>
+      </w:r>
+      <w:proofErr w:type="spellStart"/>
+      <w:r>
+        <w:t>mentransform</w:t>
+      </w:r>
+      <w:proofErr w:type="spellEnd"/>
+      <w:r>
+        <w:t xml:space="preserve"> </w:t>
+      </w:r>
+      <w:proofErr w:type="spellStart"/>
+      <w:r>
+        <w:t>jsx</w:t>
+      </w:r>
+      <w:proofErr w:type="spellEnd"/>
+      <w:r>
+        <w:t xml:space="preserve"> </w:t>
+      </w:r>
+      <w:proofErr w:type="spellStart"/>
+      <w:r>
+        <w:t>menjadi</w:t>
+      </w:r>
+      <w:proofErr w:type="spellEnd"/>
+      <w:r>
+        <w:t xml:space="preserve"> </w:t>
+      </w:r>
+      <w:proofErr w:type="spellStart"/>
+      <w:r>
+        <w:t>javascript</w:t>
+      </w:r>
+      <w:proofErr w:type="spellEnd"/>
+      <w:r>
+        <w:t xml:space="preserve"> </w:t>
+      </w:r>
+      <w:proofErr w:type="spellStart"/>
+      <w:r>
+        <w:t>biasa</w:t>
+      </w:r>
+      <w:proofErr w:type="spellEnd"/>
+      <w:r>
+        <w:t>.</w:t>
       </w:r>
     </w:p>
     <w:p>
@@ -602,7 +2509,7 @@
                     <pic:cNvPicPr/>
                   </pic:nvPicPr>
                   <pic:blipFill>
-                    <a:blip r:embed="rId13"/>
+                    <a:blip r:embed="rId11"/>
                     <a:stretch>
                       <a:fillRect/>
                     </a:stretch>
@@ -642,7 +2549,31 @@
     </w:p>
     <w:p>
       <w:r>
-        <w:t xml:space="preserve">Core Concept react ada tiga yaitu component, state dan props. </w:t>
+        <w:t xml:space="preserve">Core Concept react </w:t>
+      </w:r>
+      <w:proofErr w:type="spellStart"/>
+      <w:r>
+        <w:t>ada</w:t>
+      </w:r>
+      <w:proofErr w:type="spellEnd"/>
+      <w:r>
+        <w:t xml:space="preserve"> </w:t>
+      </w:r>
+      <w:proofErr w:type="spellStart"/>
+      <w:r>
+        <w:t>tiga</w:t>
+      </w:r>
+      <w:proofErr w:type="spellEnd"/>
+      <w:r>
+        <w:t xml:space="preserve"> </w:t>
+      </w:r>
+      <w:proofErr w:type="spellStart"/>
+      <w:r>
+        <w:t>yaitu</w:t>
+      </w:r>
+      <w:proofErr w:type="spellEnd"/>
+      <w:r>
+        <w:t xml:space="preserve"> component, state dan props. </w:t>
       </w:r>
     </w:p>
     <w:p>
@@ -655,10 +2586,447 @@
     </w:p>
     <w:p>
       <w:r>
-        <w:t xml:space="preserve">user interface dapat dipecah menjadi beberapa building block nah ini disebut component, komponen bisa membangun potongan kode yang mandiri dan dapat digunakan kembali, contoh komponen media &gt; teridiri dari &gt; (image, text dan button). Hal ini memungkinkan modularitas atau pemecahan user interface menjadi bagian kecil dengan fungsi spesifik sehingga </w:t>
-      </w:r>
-      <w:r>
-        <w:t xml:space="preserve">lebih mudah dirawat ketika code menjadi lebih besar karena kita dapat menambah, memperbaharui atau menghapus satu bagian tanpa mengganggu bagian yang lain. Di react komponen adalah function yang mengembalikan ui element, dialam statement </w:t>
+        <w:t xml:space="preserve">user interface </w:t>
+      </w:r>
+      <w:proofErr w:type="spellStart"/>
+      <w:r>
+        <w:t>dapat</w:t>
+      </w:r>
+      <w:proofErr w:type="spellEnd"/>
+      <w:r>
+        <w:t xml:space="preserve"> </w:t>
+      </w:r>
+      <w:proofErr w:type="spellStart"/>
+      <w:r>
+        <w:t>dipecah</w:t>
+      </w:r>
+      <w:proofErr w:type="spellEnd"/>
+      <w:r>
+        <w:t xml:space="preserve"> </w:t>
+      </w:r>
+      <w:proofErr w:type="spellStart"/>
+      <w:r>
+        <w:t>menjadi</w:t>
+      </w:r>
+      <w:proofErr w:type="spellEnd"/>
+      <w:r>
+        <w:t xml:space="preserve"> </w:t>
+      </w:r>
+      <w:proofErr w:type="spellStart"/>
+      <w:r>
+        <w:t>beberapa</w:t>
+      </w:r>
+      <w:proofErr w:type="spellEnd"/>
+      <w:r>
+        <w:t xml:space="preserve"> building block nah </w:t>
+      </w:r>
+      <w:proofErr w:type="spellStart"/>
+      <w:r>
+        <w:t>ini</w:t>
+      </w:r>
+      <w:proofErr w:type="spellEnd"/>
+      <w:r>
+        <w:t xml:space="preserve"> </w:t>
+      </w:r>
+      <w:proofErr w:type="spellStart"/>
+      <w:r>
+        <w:t>disebut</w:t>
+      </w:r>
+      <w:proofErr w:type="spellEnd"/>
+      <w:r>
+        <w:t xml:space="preserve"> component, </w:t>
+      </w:r>
+      <w:proofErr w:type="spellStart"/>
+      <w:r>
+        <w:t>komponen</w:t>
+      </w:r>
+      <w:proofErr w:type="spellEnd"/>
+      <w:r>
+        <w:t xml:space="preserve"> </w:t>
+      </w:r>
+      <w:proofErr w:type="spellStart"/>
+      <w:r>
+        <w:t>bisa</w:t>
+      </w:r>
+      <w:proofErr w:type="spellEnd"/>
+      <w:r>
+        <w:t xml:space="preserve"> </w:t>
+      </w:r>
+      <w:proofErr w:type="spellStart"/>
+      <w:r>
+        <w:t>membangun</w:t>
+      </w:r>
+      <w:proofErr w:type="spellEnd"/>
+      <w:r>
+        <w:t xml:space="preserve"> </w:t>
+      </w:r>
+      <w:proofErr w:type="spellStart"/>
+      <w:r>
+        <w:t>potongan</w:t>
+      </w:r>
+      <w:proofErr w:type="spellEnd"/>
+      <w:r>
+        <w:t xml:space="preserve"> </w:t>
+      </w:r>
+      <w:proofErr w:type="spellStart"/>
+      <w:r>
+        <w:t>kode</w:t>
+      </w:r>
+      <w:proofErr w:type="spellEnd"/>
+      <w:r>
+        <w:t xml:space="preserve"> yang </w:t>
+      </w:r>
+      <w:proofErr w:type="spellStart"/>
+      <w:r>
+        <w:t>mandiri</w:t>
+      </w:r>
+      <w:proofErr w:type="spellEnd"/>
+      <w:r>
+        <w:t xml:space="preserve"> dan </w:t>
+      </w:r>
+      <w:proofErr w:type="spellStart"/>
+      <w:r>
+        <w:t>dapat</w:t>
+      </w:r>
+      <w:proofErr w:type="spellEnd"/>
+      <w:r>
+        <w:t xml:space="preserve"> </w:t>
+      </w:r>
+      <w:proofErr w:type="spellStart"/>
+      <w:r>
+        <w:t>digunakan</w:t>
+      </w:r>
+      <w:proofErr w:type="spellEnd"/>
+      <w:r>
+        <w:t xml:space="preserve"> </w:t>
+      </w:r>
+      <w:proofErr w:type="spellStart"/>
+      <w:r>
+        <w:t>kembali</w:t>
+      </w:r>
+      <w:proofErr w:type="spellEnd"/>
+      <w:r>
+        <w:t xml:space="preserve">, </w:t>
+      </w:r>
+      <w:proofErr w:type="spellStart"/>
+      <w:r>
+        <w:t>contoh</w:t>
+      </w:r>
+      <w:proofErr w:type="spellEnd"/>
+      <w:r>
+        <w:t xml:space="preserve"> </w:t>
+      </w:r>
+      <w:proofErr w:type="spellStart"/>
+      <w:r>
+        <w:t>komponen</w:t>
+      </w:r>
+      <w:proofErr w:type="spellEnd"/>
+      <w:r>
+        <w:t xml:space="preserve"> media &gt; </w:t>
+      </w:r>
+      <w:proofErr w:type="spellStart"/>
+      <w:r>
+        <w:t>teridiri</w:t>
+      </w:r>
+      <w:proofErr w:type="spellEnd"/>
+      <w:r>
+        <w:t xml:space="preserve"> </w:t>
+      </w:r>
+      <w:proofErr w:type="spellStart"/>
+      <w:r>
+        <w:t>dari</w:t>
+      </w:r>
+      <w:proofErr w:type="spellEnd"/>
+      <w:r>
+        <w:t xml:space="preserve"> &gt; (image, text dan button). Hal </w:t>
+      </w:r>
+      <w:proofErr w:type="spellStart"/>
+      <w:r>
+        <w:t>ini</w:t>
+      </w:r>
+      <w:proofErr w:type="spellEnd"/>
+      <w:r>
+        <w:t xml:space="preserve"> </w:t>
+      </w:r>
+      <w:proofErr w:type="spellStart"/>
+      <w:r>
+        <w:t>memungkinkan</w:t>
+      </w:r>
+      <w:proofErr w:type="spellEnd"/>
+      <w:r>
+        <w:t xml:space="preserve"> </w:t>
+      </w:r>
+      <w:proofErr w:type="spellStart"/>
+      <w:r>
+        <w:t>modularitas</w:t>
+      </w:r>
+      <w:proofErr w:type="spellEnd"/>
+      <w:r>
+        <w:t xml:space="preserve"> </w:t>
+      </w:r>
+      <w:proofErr w:type="spellStart"/>
+      <w:r>
+        <w:t>atau</w:t>
+      </w:r>
+      <w:proofErr w:type="spellEnd"/>
+      <w:r>
+        <w:t xml:space="preserve"> </w:t>
+      </w:r>
+      <w:proofErr w:type="spellStart"/>
+      <w:r>
+        <w:t>pemecahan</w:t>
+      </w:r>
+      <w:proofErr w:type="spellEnd"/>
+      <w:r>
+        <w:t xml:space="preserve"> user interface </w:t>
+      </w:r>
+      <w:proofErr w:type="spellStart"/>
+      <w:r>
+        <w:t>menjadi</w:t>
+      </w:r>
+      <w:proofErr w:type="spellEnd"/>
+      <w:r>
+        <w:t xml:space="preserve"> </w:t>
+      </w:r>
+      <w:proofErr w:type="spellStart"/>
+      <w:r>
+        <w:t>bagian</w:t>
+      </w:r>
+      <w:proofErr w:type="spellEnd"/>
+      <w:r>
+        <w:t xml:space="preserve"> </w:t>
+      </w:r>
+      <w:proofErr w:type="spellStart"/>
+      <w:r>
+        <w:t>kecil</w:t>
+      </w:r>
+      <w:proofErr w:type="spellEnd"/>
+      <w:r>
+        <w:t xml:space="preserve"> </w:t>
+      </w:r>
+      <w:proofErr w:type="spellStart"/>
+      <w:r>
+        <w:t>dengan</w:t>
+      </w:r>
+      <w:proofErr w:type="spellEnd"/>
+      <w:r>
+        <w:t xml:space="preserve"> </w:t>
+      </w:r>
+      <w:proofErr w:type="spellStart"/>
+      <w:r>
+        <w:t>fungsi</w:t>
+      </w:r>
+      <w:proofErr w:type="spellEnd"/>
+      <w:r>
+        <w:t xml:space="preserve"> </w:t>
+      </w:r>
+      <w:proofErr w:type="spellStart"/>
+      <w:r>
+        <w:t>spesifik</w:t>
+      </w:r>
+      <w:proofErr w:type="spellEnd"/>
+      <w:r>
+        <w:t xml:space="preserve"> </w:t>
+      </w:r>
+      <w:proofErr w:type="spellStart"/>
+      <w:r>
+        <w:t>sehingga</w:t>
+      </w:r>
+      <w:proofErr w:type="spellEnd"/>
+      <w:r>
+        <w:t xml:space="preserve"> </w:t>
+      </w:r>
+      <w:proofErr w:type="spellStart"/>
+      <w:r>
+        <w:t>lebih</w:t>
+      </w:r>
+      <w:proofErr w:type="spellEnd"/>
+      <w:r>
+        <w:t xml:space="preserve"> </w:t>
+      </w:r>
+      <w:proofErr w:type="spellStart"/>
+      <w:r>
+        <w:t>mudah</w:t>
+      </w:r>
+      <w:proofErr w:type="spellEnd"/>
+      <w:r>
+        <w:t xml:space="preserve"> </w:t>
+      </w:r>
+      <w:proofErr w:type="spellStart"/>
+      <w:r>
+        <w:t>dirawat</w:t>
+      </w:r>
+      <w:proofErr w:type="spellEnd"/>
+      <w:r>
+        <w:t xml:space="preserve"> </w:t>
+      </w:r>
+      <w:proofErr w:type="spellStart"/>
+      <w:r>
+        <w:t>ketika</w:t>
+      </w:r>
+      <w:proofErr w:type="spellEnd"/>
+      <w:r>
+        <w:t xml:space="preserve"> code </w:t>
+      </w:r>
+      <w:proofErr w:type="spellStart"/>
+      <w:r>
+        <w:t>menjadi</w:t>
+      </w:r>
+      <w:proofErr w:type="spellEnd"/>
+      <w:r>
+        <w:t xml:space="preserve"> </w:t>
+      </w:r>
+      <w:proofErr w:type="spellStart"/>
+      <w:r>
+        <w:t>lebih</w:t>
+      </w:r>
+      <w:proofErr w:type="spellEnd"/>
+      <w:r>
+        <w:t xml:space="preserve"> </w:t>
+      </w:r>
+      <w:proofErr w:type="spellStart"/>
+      <w:r>
+        <w:t>besar</w:t>
+      </w:r>
+      <w:proofErr w:type="spellEnd"/>
+      <w:r>
+        <w:t xml:space="preserve"> </w:t>
+      </w:r>
+      <w:proofErr w:type="spellStart"/>
+      <w:r>
+        <w:t>karena</w:t>
+      </w:r>
+      <w:proofErr w:type="spellEnd"/>
+      <w:r>
+        <w:t xml:space="preserve"> </w:t>
+      </w:r>
+      <w:proofErr w:type="spellStart"/>
+      <w:r>
+        <w:t>kita</w:t>
+      </w:r>
+      <w:proofErr w:type="spellEnd"/>
+      <w:r>
+        <w:t xml:space="preserve"> </w:t>
+      </w:r>
+      <w:proofErr w:type="spellStart"/>
+      <w:r>
+        <w:t>dapat</w:t>
+      </w:r>
+      <w:proofErr w:type="spellEnd"/>
+      <w:r>
+        <w:t xml:space="preserve"> </w:t>
+      </w:r>
+      <w:proofErr w:type="spellStart"/>
+      <w:r>
+        <w:t>menambah</w:t>
+      </w:r>
+      <w:proofErr w:type="spellEnd"/>
+      <w:r>
+        <w:t xml:space="preserve">, </w:t>
+      </w:r>
+      <w:proofErr w:type="spellStart"/>
+      <w:r>
+        <w:t>memperbaharui</w:t>
+      </w:r>
+      <w:proofErr w:type="spellEnd"/>
+      <w:r>
+        <w:t xml:space="preserve"> </w:t>
+      </w:r>
+      <w:proofErr w:type="spellStart"/>
+      <w:r>
+        <w:t>atau</w:t>
+      </w:r>
+      <w:proofErr w:type="spellEnd"/>
+      <w:r>
+        <w:t xml:space="preserve"> </w:t>
+      </w:r>
+      <w:proofErr w:type="spellStart"/>
+      <w:r>
+        <w:t>menghapus</w:t>
+      </w:r>
+      <w:proofErr w:type="spellEnd"/>
+      <w:r>
+        <w:t xml:space="preserve"> </w:t>
+      </w:r>
+      <w:proofErr w:type="spellStart"/>
+      <w:r>
+        <w:t>satu</w:t>
+      </w:r>
+      <w:proofErr w:type="spellEnd"/>
+      <w:r>
+        <w:t xml:space="preserve"> </w:t>
+      </w:r>
+      <w:proofErr w:type="spellStart"/>
+      <w:r>
+        <w:t>bagian</w:t>
+      </w:r>
+      <w:proofErr w:type="spellEnd"/>
+      <w:r>
+        <w:t xml:space="preserve"> </w:t>
+      </w:r>
+      <w:proofErr w:type="spellStart"/>
+      <w:r>
+        <w:t>tanpa</w:t>
+      </w:r>
+      <w:proofErr w:type="spellEnd"/>
+      <w:r>
+        <w:t xml:space="preserve"> </w:t>
+      </w:r>
+      <w:proofErr w:type="spellStart"/>
+      <w:r>
+        <w:t>mengganggu</w:t>
+      </w:r>
+      <w:proofErr w:type="spellEnd"/>
+      <w:r>
+        <w:t xml:space="preserve"> </w:t>
+      </w:r>
+      <w:proofErr w:type="spellStart"/>
+      <w:r>
+        <w:t>bagian</w:t>
+      </w:r>
+      <w:proofErr w:type="spellEnd"/>
+      <w:r>
+        <w:t xml:space="preserve"> yang lain. Di react </w:t>
+      </w:r>
+      <w:proofErr w:type="spellStart"/>
+      <w:r>
+        <w:t>komponen</w:t>
+      </w:r>
+      <w:proofErr w:type="spellEnd"/>
+      <w:r>
+        <w:t xml:space="preserve"> </w:t>
+      </w:r>
+      <w:proofErr w:type="spellStart"/>
+      <w:r>
+        <w:t>adalah</w:t>
+      </w:r>
+      <w:proofErr w:type="spellEnd"/>
+      <w:r>
+        <w:t xml:space="preserve"> function yang </w:t>
+      </w:r>
+      <w:proofErr w:type="spellStart"/>
+      <w:r>
+        <w:t>mengembalikan</w:t>
+      </w:r>
+      <w:proofErr w:type="spellEnd"/>
+      <w:r>
+        <w:t xml:space="preserve"> </w:t>
+      </w:r>
+      <w:proofErr w:type="spellStart"/>
+      <w:r>
+        <w:t>ui</w:t>
+      </w:r>
+      <w:proofErr w:type="spellEnd"/>
+      <w:r>
+        <w:t xml:space="preserve"> element, </w:t>
+      </w:r>
+      <w:proofErr w:type="spellStart"/>
+      <w:r>
+        <w:t>dialam</w:t>
+      </w:r>
+      <w:proofErr w:type="spellEnd"/>
+      <w:r>
+        <w:t xml:space="preserve"> statement </w:t>
       </w:r>
       <w:r>
         <w:rPr>
@@ -667,35 +3035,353 @@
         </w:rPr>
         <w:t xml:space="preserve">return </w:t>
       </w:r>
-      <w:r>
-        <w:t>dapat menulis JSX.</w:t>
+      <w:proofErr w:type="spellStart"/>
+      <w:r>
+        <w:t>dapat</w:t>
+      </w:r>
+      <w:proofErr w:type="spellEnd"/>
+      <w:r>
+        <w:t xml:space="preserve"> </w:t>
+      </w:r>
+      <w:proofErr w:type="spellStart"/>
+      <w:r>
+        <w:t>menulis</w:t>
+      </w:r>
+      <w:proofErr w:type="spellEnd"/>
+      <w:r>
+        <w:t xml:space="preserve"> JSX.</w:t>
       </w:r>
     </w:p>
     <w:p/>
     <w:p>
+      <w:proofErr w:type="spellStart"/>
       <w:r>
         <w:lastRenderedPageBreak/>
-        <w:t>Contoh, disini kita akan render komponen ke DOM, dengan meneruskannya/pass sebagai argument pertama dari method root.render(). Tapi komponen react harus kapital untuk membedakannya dari html dan JS biasa, berikutnya kita akan menggunakan komponen tersebut dengan cara yang sama seperti HTML biasa yaitu dengan menggunakan angle bracker &lt;&gt;:</w:t>
-      </w:r>
-    </w:p>
-    <w:p>
-      <w:r>
-        <w:t>    &lt;script type="text/jsx"&gt;</w:t>
-      </w:r>
-    </w:p>
-    <w:p>
-      <w:r>
-        <w:t>      const app = document.getElementById('app');</w:t>
-      </w:r>
-    </w:p>
-    <w:p>
-      <w:r>
-        <w:t>      function Header() {</w:t>
-      </w:r>
-    </w:p>
-    <w:p>
-      <w:r>
-        <w:t>        return &lt;h1&gt;Develop. Preview. Ship.&lt;/h1&gt;;</w:t>
+        <w:t>Contoh</w:t>
+      </w:r>
+      <w:proofErr w:type="spellEnd"/>
+      <w:r>
+        <w:t xml:space="preserve">, </w:t>
+      </w:r>
+      <w:proofErr w:type="spellStart"/>
+      <w:r>
+        <w:t>disini</w:t>
+      </w:r>
+      <w:proofErr w:type="spellEnd"/>
+      <w:r>
+        <w:t xml:space="preserve"> </w:t>
+      </w:r>
+      <w:proofErr w:type="spellStart"/>
+      <w:r>
+        <w:t>kita</w:t>
+      </w:r>
+      <w:proofErr w:type="spellEnd"/>
+      <w:r>
+        <w:t xml:space="preserve"> </w:t>
+      </w:r>
+      <w:proofErr w:type="spellStart"/>
+      <w:r>
+        <w:t>akan</w:t>
+      </w:r>
+      <w:proofErr w:type="spellEnd"/>
+      <w:r>
+        <w:t xml:space="preserve"> render </w:t>
+      </w:r>
+      <w:proofErr w:type="spellStart"/>
+      <w:r>
+        <w:t>komponen</w:t>
+      </w:r>
+      <w:proofErr w:type="spellEnd"/>
+      <w:r>
+        <w:t xml:space="preserve"> </w:t>
+      </w:r>
+      <w:proofErr w:type="spellStart"/>
+      <w:r>
+        <w:t>ke</w:t>
+      </w:r>
+      <w:proofErr w:type="spellEnd"/>
+      <w:r>
+        <w:t xml:space="preserve"> DOM, </w:t>
+      </w:r>
+      <w:proofErr w:type="spellStart"/>
+      <w:r>
+        <w:t>dengan</w:t>
+      </w:r>
+      <w:proofErr w:type="spellEnd"/>
+      <w:r>
+        <w:t xml:space="preserve"> </w:t>
+      </w:r>
+      <w:proofErr w:type="spellStart"/>
+      <w:r>
+        <w:t>meneruskannya</w:t>
+      </w:r>
+      <w:proofErr w:type="spellEnd"/>
+      <w:r>
+        <w:t xml:space="preserve">/pass </w:t>
+      </w:r>
+      <w:proofErr w:type="spellStart"/>
+      <w:r>
+        <w:t>sebagai</w:t>
+      </w:r>
+      <w:proofErr w:type="spellEnd"/>
+      <w:r>
+        <w:t xml:space="preserve"> argument </w:t>
+      </w:r>
+      <w:proofErr w:type="spellStart"/>
+      <w:r>
+        <w:t>pertama</w:t>
+      </w:r>
+      <w:proofErr w:type="spellEnd"/>
+      <w:r>
+        <w:t xml:space="preserve"> </w:t>
+      </w:r>
+      <w:proofErr w:type="spellStart"/>
+      <w:r>
+        <w:t>dari</w:t>
+      </w:r>
+      <w:proofErr w:type="spellEnd"/>
+      <w:r>
+        <w:t xml:space="preserve"> method </w:t>
+      </w:r>
+      <w:proofErr w:type="spellStart"/>
+      <w:proofErr w:type="gramStart"/>
+      <w:r>
+        <w:t>root.render</w:t>
+      </w:r>
+      <w:proofErr w:type="spellEnd"/>
+      <w:proofErr w:type="gramEnd"/>
+      <w:r>
+        <w:t xml:space="preserve">(). Tapi </w:t>
+      </w:r>
+      <w:proofErr w:type="spellStart"/>
+      <w:r>
+        <w:t>komponen</w:t>
+      </w:r>
+      <w:proofErr w:type="spellEnd"/>
+      <w:r>
+        <w:t xml:space="preserve"> react </w:t>
+      </w:r>
+      <w:proofErr w:type="spellStart"/>
+      <w:r>
+        <w:t>harus</w:t>
+      </w:r>
+      <w:proofErr w:type="spellEnd"/>
+      <w:r>
+        <w:t xml:space="preserve"> </w:t>
+      </w:r>
+      <w:proofErr w:type="spellStart"/>
+      <w:r>
+        <w:t>kapital</w:t>
+      </w:r>
+      <w:proofErr w:type="spellEnd"/>
+      <w:r>
+        <w:t xml:space="preserve"> </w:t>
+      </w:r>
+      <w:proofErr w:type="spellStart"/>
+      <w:r>
+        <w:t>untuk</w:t>
+      </w:r>
+      <w:proofErr w:type="spellEnd"/>
+      <w:r>
+        <w:t xml:space="preserve"> </w:t>
+      </w:r>
+      <w:proofErr w:type="spellStart"/>
+      <w:r>
+        <w:t>membedakannya</w:t>
+      </w:r>
+      <w:proofErr w:type="spellEnd"/>
+      <w:r>
+        <w:t xml:space="preserve"> </w:t>
+      </w:r>
+      <w:proofErr w:type="spellStart"/>
+      <w:r>
+        <w:t>dari</w:t>
+      </w:r>
+      <w:proofErr w:type="spellEnd"/>
+      <w:r>
+        <w:t xml:space="preserve"> html dan JS </w:t>
+      </w:r>
+      <w:proofErr w:type="spellStart"/>
+      <w:r>
+        <w:t>biasa</w:t>
+      </w:r>
+      <w:proofErr w:type="spellEnd"/>
+      <w:r>
+        <w:t xml:space="preserve">, </w:t>
+      </w:r>
+      <w:proofErr w:type="spellStart"/>
+      <w:r>
+        <w:t>berikutnya</w:t>
+      </w:r>
+      <w:proofErr w:type="spellEnd"/>
+      <w:r>
+        <w:t xml:space="preserve"> </w:t>
+      </w:r>
+      <w:proofErr w:type="spellStart"/>
+      <w:r>
+        <w:t>kita</w:t>
+      </w:r>
+      <w:proofErr w:type="spellEnd"/>
+      <w:r>
+        <w:t xml:space="preserve"> </w:t>
+      </w:r>
+      <w:proofErr w:type="spellStart"/>
+      <w:r>
+        <w:t>akan</w:t>
+      </w:r>
+      <w:proofErr w:type="spellEnd"/>
+      <w:r>
+        <w:t xml:space="preserve"> </w:t>
+      </w:r>
+      <w:proofErr w:type="spellStart"/>
+      <w:r>
+        <w:t>menggunakan</w:t>
+      </w:r>
+      <w:proofErr w:type="spellEnd"/>
+      <w:r>
+        <w:t xml:space="preserve"> </w:t>
+      </w:r>
+      <w:proofErr w:type="spellStart"/>
+      <w:r>
+        <w:t>komponen</w:t>
+      </w:r>
+      <w:proofErr w:type="spellEnd"/>
+      <w:r>
+        <w:t xml:space="preserve"> </w:t>
+      </w:r>
+      <w:proofErr w:type="spellStart"/>
+      <w:r>
+        <w:t>tersebut</w:t>
+      </w:r>
+      <w:proofErr w:type="spellEnd"/>
+      <w:r>
+        <w:t xml:space="preserve"> </w:t>
+      </w:r>
+      <w:proofErr w:type="spellStart"/>
+      <w:r>
+        <w:t>dengan</w:t>
+      </w:r>
+      <w:proofErr w:type="spellEnd"/>
+      <w:r>
+        <w:t xml:space="preserve"> </w:t>
+      </w:r>
+      <w:proofErr w:type="spellStart"/>
+      <w:r>
+        <w:t>cara</w:t>
+      </w:r>
+      <w:proofErr w:type="spellEnd"/>
+      <w:r>
+        <w:t xml:space="preserve"> yang </w:t>
+      </w:r>
+      <w:proofErr w:type="spellStart"/>
+      <w:r>
+        <w:t>sama</w:t>
+      </w:r>
+      <w:proofErr w:type="spellEnd"/>
+      <w:r>
+        <w:t xml:space="preserve"> </w:t>
+      </w:r>
+      <w:proofErr w:type="spellStart"/>
+      <w:r>
+        <w:t>seperti</w:t>
+      </w:r>
+      <w:proofErr w:type="spellEnd"/>
+      <w:r>
+        <w:t xml:space="preserve"> HTML </w:t>
+      </w:r>
+      <w:proofErr w:type="spellStart"/>
+      <w:r>
+        <w:t>biasa</w:t>
+      </w:r>
+      <w:proofErr w:type="spellEnd"/>
+      <w:r>
+        <w:t xml:space="preserve"> </w:t>
+      </w:r>
+      <w:proofErr w:type="spellStart"/>
+      <w:r>
+        <w:t>yaitu</w:t>
+      </w:r>
+      <w:proofErr w:type="spellEnd"/>
+      <w:r>
+        <w:t xml:space="preserve"> </w:t>
+      </w:r>
+      <w:proofErr w:type="spellStart"/>
+      <w:r>
+        <w:t>dengan</w:t>
+      </w:r>
+      <w:proofErr w:type="spellEnd"/>
+      <w:r>
+        <w:t xml:space="preserve"> </w:t>
+      </w:r>
+      <w:proofErr w:type="spellStart"/>
+      <w:r>
+        <w:t>menggunakan</w:t>
+      </w:r>
+      <w:proofErr w:type="spellEnd"/>
+      <w:r>
+        <w:t xml:space="preserve"> angle </w:t>
+      </w:r>
+      <w:proofErr w:type="spellStart"/>
+      <w:r>
+        <w:t>bracker</w:t>
+      </w:r>
+      <w:proofErr w:type="spellEnd"/>
+      <w:r>
+        <w:t xml:space="preserve"> &lt;&gt;:</w:t>
+      </w:r>
+    </w:p>
+    <w:p>
+      <w:r>
+        <w:t>    &lt;script type="text/</w:t>
+      </w:r>
+      <w:proofErr w:type="spellStart"/>
+      <w:r>
+        <w:t>jsx</w:t>
+      </w:r>
+      <w:proofErr w:type="spellEnd"/>
+      <w:r>
+        <w:t>"&gt;</w:t>
+      </w:r>
+    </w:p>
+    <w:p>
+      <w:r>
+        <w:t xml:space="preserve">      const app = </w:t>
+      </w:r>
+      <w:proofErr w:type="spellStart"/>
+      <w:proofErr w:type="gramStart"/>
+      <w:r>
+        <w:t>document.getElementById</w:t>
+      </w:r>
+      <w:proofErr w:type="spellEnd"/>
+      <w:proofErr w:type="gramEnd"/>
+      <w:r>
+        <w:t>('app');</w:t>
+      </w:r>
+    </w:p>
+    <w:p>
+      <w:r>
+        <w:t xml:space="preserve">      function </w:t>
+      </w:r>
+      <w:proofErr w:type="gramStart"/>
+      <w:r>
+        <w:t>Header(</w:t>
+      </w:r>
+      <w:proofErr w:type="gramEnd"/>
+      <w:r>
+        <w:t>) {</w:t>
+      </w:r>
+    </w:p>
+    <w:p>
+      <w:r>
+        <w:t xml:space="preserve">        return &lt;h1&gt;Develop. Preview. </w:t>
+      </w:r>
+      <w:proofErr w:type="gramStart"/>
+      <w:r>
+        <w:t>Ship.&lt;</w:t>
+      </w:r>
+      <w:proofErr w:type="gramEnd"/>
+      <w:r>
+        <w:t>/h1&gt;;</w:t>
       </w:r>
     </w:p>
     <w:p>
@@ -705,12 +3391,30 @@
     </w:p>
     <w:p>
       <w:r>
-        <w:t>      const root = ReactDOM.createRoot(app);</w:t>
-      </w:r>
-    </w:p>
-    <w:p>
-      <w:r>
-        <w:t>      root.render(&lt;Header /&gt;);</w:t>
+        <w:t xml:space="preserve">      const root = </w:t>
+      </w:r>
+      <w:proofErr w:type="spellStart"/>
+      <w:r>
+        <w:t>ReactDOM.createRoot</w:t>
+      </w:r>
+      <w:proofErr w:type="spellEnd"/>
+      <w:r>
+        <w:t>(app);</w:t>
+      </w:r>
+    </w:p>
+    <w:p>
+      <w:r>
+        <w:t xml:space="preserve">      </w:t>
+      </w:r>
+      <w:proofErr w:type="spellStart"/>
+      <w:proofErr w:type="gramStart"/>
+      <w:r>
+        <w:t>root.render</w:t>
+      </w:r>
+      <w:proofErr w:type="spellEnd"/>
+      <w:proofErr w:type="gramEnd"/>
+      <w:r>
+        <w:t>(&lt;Header /&gt;);</w:t>
       </w:r>
     </w:p>
     <w:p>
@@ -728,8 +3432,69 @@
       </w:r>
     </w:p>
     <w:p>
-      <w:r>
-        <w:t xml:space="preserve">Aplikasi biasanya berisi lebih dari satu component, dan kita bisa </w:t>
+      <w:proofErr w:type="spellStart"/>
+      <w:r>
+        <w:t>Aplikasi</w:t>
+      </w:r>
+      <w:proofErr w:type="spellEnd"/>
+      <w:r>
+        <w:t xml:space="preserve"> </w:t>
+      </w:r>
+      <w:proofErr w:type="spellStart"/>
+      <w:r>
+        <w:t>biasanya</w:t>
+      </w:r>
+      <w:proofErr w:type="spellEnd"/>
+      <w:r>
+        <w:t xml:space="preserve"> </w:t>
+      </w:r>
+      <w:proofErr w:type="spellStart"/>
+      <w:r>
+        <w:t>berisi</w:t>
+      </w:r>
+      <w:proofErr w:type="spellEnd"/>
+      <w:r>
+        <w:t xml:space="preserve"> </w:t>
+      </w:r>
+      <w:proofErr w:type="spellStart"/>
+      <w:r>
+        <w:t>lebih</w:t>
+      </w:r>
+      <w:proofErr w:type="spellEnd"/>
+      <w:r>
+        <w:t xml:space="preserve"> </w:t>
+      </w:r>
+      <w:proofErr w:type="spellStart"/>
+      <w:r>
+        <w:t>dari</w:t>
+      </w:r>
+      <w:proofErr w:type="spellEnd"/>
+      <w:r>
+        <w:t xml:space="preserve"> </w:t>
+      </w:r>
+      <w:proofErr w:type="spellStart"/>
+      <w:r>
+        <w:t>satu</w:t>
+      </w:r>
+      <w:proofErr w:type="spellEnd"/>
+      <w:r>
+        <w:t xml:space="preserve"> component, dan </w:t>
+      </w:r>
+      <w:proofErr w:type="spellStart"/>
+      <w:r>
+        <w:t>kita</w:t>
+      </w:r>
+      <w:proofErr w:type="spellEnd"/>
+      <w:r>
+        <w:t xml:space="preserve"> </w:t>
+      </w:r>
+      <w:proofErr w:type="spellStart"/>
+      <w:r>
+        <w:t>bisa</w:t>
+      </w:r>
+      <w:proofErr w:type="spellEnd"/>
+      <w:r>
+        <w:t xml:space="preserve"> </w:t>
       </w:r>
       <w:r>
         <w:rPr>
@@ -739,9 +3504,11 @@
       </w:r>
     </w:p>
     <w:p>
+      <w:proofErr w:type="spellStart"/>
       <w:r>
         <w:t>Contoh</w:t>
       </w:r>
+      <w:proofErr w:type="spellEnd"/>
     </w:p>
     <w:p>
       <w:r>
@@ -761,7 +3528,7 @@
                     <pic:cNvPicPr/>
                   </pic:nvPicPr>
                   <pic:blipFill>
-                    <a:blip r:embed="rId14"/>
+                    <a:blip r:embed="rId12"/>
                     <a:stretch>
                       <a:fillRect/>
                     </a:stretch>
@@ -801,7 +3568,7 @@
                     <pic:cNvPicPr/>
                   </pic:nvPicPr>
                   <pic:blipFill>
-                    <a:blip r:embed="rId15"/>
+                    <a:blip r:embed="rId13"/>
                     <a:stretch>
                       <a:fillRect/>
                     </a:stretch>
@@ -824,9 +3591,1196 @@
     </w:p>
     <w:p>
       <w:r>
-        <w:t>Dapat diperhatikan komponen top-level homepage bisa digunakan untuk menampung komponen header dan article dan footer dan didalam setiap komponen ini juga dapat menampung child componentnya masing-masing, dengan format modular seperti ini kita dapat reuse component di tempat yang berbeda-beda.</w:t>
-      </w:r>
-    </w:p>
+        <w:t xml:space="preserve">Dapat </w:t>
+      </w:r>
+      <w:proofErr w:type="spellStart"/>
+      <w:r>
+        <w:t>diperhatikan</w:t>
+      </w:r>
+      <w:proofErr w:type="spellEnd"/>
+      <w:r>
+        <w:t xml:space="preserve"> </w:t>
+      </w:r>
+      <w:proofErr w:type="spellStart"/>
+      <w:r>
+        <w:t>komponen</w:t>
+      </w:r>
+      <w:proofErr w:type="spellEnd"/>
+      <w:r>
+        <w:t xml:space="preserve"> top-level homepage </w:t>
+      </w:r>
+      <w:proofErr w:type="spellStart"/>
+      <w:r>
+        <w:t>bisa</w:t>
+      </w:r>
+      <w:proofErr w:type="spellEnd"/>
+      <w:r>
+        <w:t xml:space="preserve"> </w:t>
+      </w:r>
+      <w:proofErr w:type="spellStart"/>
+      <w:r>
+        <w:t>digunakan</w:t>
+      </w:r>
+      <w:proofErr w:type="spellEnd"/>
+      <w:r>
+        <w:t xml:space="preserve"> </w:t>
+      </w:r>
+      <w:proofErr w:type="spellStart"/>
+      <w:r>
+        <w:t>untuk</w:t>
+      </w:r>
+      <w:proofErr w:type="spellEnd"/>
+      <w:r>
+        <w:t xml:space="preserve"> </w:t>
+      </w:r>
+      <w:proofErr w:type="spellStart"/>
+      <w:r>
+        <w:t>menampung</w:t>
+      </w:r>
+      <w:proofErr w:type="spellEnd"/>
+      <w:r>
+        <w:t xml:space="preserve"> </w:t>
+      </w:r>
+      <w:proofErr w:type="spellStart"/>
+      <w:r>
+        <w:t>komponen</w:t>
+      </w:r>
+      <w:proofErr w:type="spellEnd"/>
+      <w:r>
+        <w:t xml:space="preserve"> header dan article dan footer dan </w:t>
+      </w:r>
+      <w:proofErr w:type="spellStart"/>
+      <w:r>
+        <w:t>didalam</w:t>
+      </w:r>
+      <w:proofErr w:type="spellEnd"/>
+      <w:r>
+        <w:t xml:space="preserve"> </w:t>
+      </w:r>
+      <w:proofErr w:type="spellStart"/>
+      <w:r>
+        <w:t>setiap</w:t>
+      </w:r>
+      <w:proofErr w:type="spellEnd"/>
+      <w:r>
+        <w:t xml:space="preserve"> </w:t>
+      </w:r>
+      <w:proofErr w:type="spellStart"/>
+      <w:r>
+        <w:t>komponen</w:t>
+      </w:r>
+      <w:proofErr w:type="spellEnd"/>
+      <w:r>
+        <w:t xml:space="preserve"> </w:t>
+      </w:r>
+      <w:proofErr w:type="spellStart"/>
+      <w:r>
+        <w:t>ini</w:t>
+      </w:r>
+      <w:proofErr w:type="spellEnd"/>
+      <w:r>
+        <w:t xml:space="preserve"> juga </w:t>
+      </w:r>
+      <w:proofErr w:type="spellStart"/>
+      <w:r>
+        <w:t>dapat</w:t>
+      </w:r>
+      <w:proofErr w:type="spellEnd"/>
+      <w:r>
+        <w:t xml:space="preserve"> </w:t>
+      </w:r>
+      <w:proofErr w:type="spellStart"/>
+      <w:r>
+        <w:t>menampung</w:t>
+      </w:r>
+      <w:proofErr w:type="spellEnd"/>
+      <w:r>
+        <w:t xml:space="preserve"> child </w:t>
+      </w:r>
+      <w:proofErr w:type="spellStart"/>
+      <w:r>
+        <w:t>componentnya</w:t>
+      </w:r>
+      <w:proofErr w:type="spellEnd"/>
+      <w:r>
+        <w:t xml:space="preserve"> masing-masing, </w:t>
+      </w:r>
+      <w:proofErr w:type="spellStart"/>
+      <w:r>
+        <w:t>dengan</w:t>
+      </w:r>
+      <w:proofErr w:type="spellEnd"/>
+      <w:r>
+        <w:t xml:space="preserve"> format modular </w:t>
+      </w:r>
+      <w:proofErr w:type="spellStart"/>
+      <w:r>
+        <w:t>seperti</w:t>
+      </w:r>
+      <w:proofErr w:type="spellEnd"/>
+      <w:r>
+        <w:t xml:space="preserve"> </w:t>
+      </w:r>
+      <w:proofErr w:type="spellStart"/>
+      <w:r>
+        <w:t>ini</w:t>
+      </w:r>
+      <w:proofErr w:type="spellEnd"/>
+      <w:r>
+        <w:t xml:space="preserve"> </w:t>
+      </w:r>
+      <w:proofErr w:type="spellStart"/>
+      <w:r>
+        <w:t>kita</w:t>
+      </w:r>
+      <w:proofErr w:type="spellEnd"/>
+      <w:r>
+        <w:t xml:space="preserve"> </w:t>
+      </w:r>
+      <w:proofErr w:type="spellStart"/>
+      <w:r>
+        <w:t>dapat</w:t>
+      </w:r>
+      <w:proofErr w:type="spellEnd"/>
+      <w:r>
+        <w:t xml:space="preserve"> reuse component di </w:t>
+      </w:r>
+      <w:proofErr w:type="spellStart"/>
+      <w:r>
+        <w:t>tempat</w:t>
+      </w:r>
+      <w:proofErr w:type="spellEnd"/>
+      <w:r>
+        <w:t xml:space="preserve"> yang </w:t>
+      </w:r>
+      <w:proofErr w:type="spellStart"/>
+      <w:r>
+        <w:t>berbeda-beda</w:t>
+      </w:r>
+      <w:proofErr w:type="spellEnd"/>
+      <w:r>
+        <w:t>.</w:t>
+      </w:r>
+    </w:p>
+    <w:p/>
+    <w:p>
+      <w:pPr>
+        <w:pStyle w:val="Heading1"/>
+        <w:rPr>
+          <w:b/>
+          <w:bCs/>
+        </w:rPr>
+      </w:pPr>
+      <w:r>
+        <w:rPr>
+          <w:b/>
+          <w:bCs/>
+        </w:rPr>
+        <w:t>Displaying Data with Props</w:t>
+      </w:r>
+    </w:p>
+    <w:p>
+      <w:pPr>
+        <w:pStyle w:val="Heading2"/>
+      </w:pPr>
+      <w:r>
+        <w:t>Props</w:t>
+      </w:r>
+    </w:p>
+    <w:p>
+      <w:r>
+        <w:t xml:space="preserve">Ketika </w:t>
+      </w:r>
+      <w:proofErr w:type="spellStart"/>
+      <w:r>
+        <w:t>kita</w:t>
+      </w:r>
+      <w:proofErr w:type="spellEnd"/>
+      <w:r>
+        <w:t xml:space="preserve"> </w:t>
+      </w:r>
+      <w:proofErr w:type="spellStart"/>
+      <w:r>
+        <w:t>hendak</w:t>
+      </w:r>
+      <w:proofErr w:type="spellEnd"/>
+      <w:r>
+        <w:t xml:space="preserve"> </w:t>
+      </w:r>
+      <w:proofErr w:type="spellStart"/>
+      <w:r>
+        <w:t>mengubah</w:t>
+      </w:r>
+      <w:proofErr w:type="spellEnd"/>
+      <w:r>
+        <w:t xml:space="preserve"> </w:t>
+      </w:r>
+      <w:proofErr w:type="spellStart"/>
+      <w:r>
+        <w:t>behaviour</w:t>
+      </w:r>
+      <w:proofErr w:type="spellEnd"/>
+      <w:r>
+        <w:t xml:space="preserve"> </w:t>
+      </w:r>
+      <w:proofErr w:type="spellStart"/>
+      <w:r>
+        <w:t>suatu</w:t>
+      </w:r>
+      <w:proofErr w:type="spellEnd"/>
+      <w:r>
+        <w:t xml:space="preserve"> component </w:t>
+      </w:r>
+      <w:proofErr w:type="spellStart"/>
+      <w:r>
+        <w:t>misalnya</w:t>
+      </w:r>
+      <w:proofErr w:type="spellEnd"/>
+      <w:r>
+        <w:t xml:space="preserve"> component button </w:t>
+      </w:r>
+      <w:proofErr w:type="spellStart"/>
+      <w:r>
+        <w:t>dengan</w:t>
+      </w:r>
+      <w:proofErr w:type="spellEnd"/>
+      <w:r>
+        <w:t xml:space="preserve"> style primary </w:t>
+      </w:r>
+      <w:proofErr w:type="spellStart"/>
+      <w:r>
+        <w:t>atau</w:t>
+      </w:r>
+      <w:proofErr w:type="spellEnd"/>
+      <w:r>
+        <w:t xml:space="preserve"> secondary </w:t>
+      </w:r>
+      <w:proofErr w:type="spellStart"/>
+      <w:r>
+        <w:t>atau</w:t>
+      </w:r>
+      <w:proofErr w:type="spellEnd"/>
+      <w:r>
+        <w:t xml:space="preserve"> disabled </w:t>
+      </w:r>
+      <w:proofErr w:type="spellStart"/>
+      <w:r>
+        <w:t>kita</w:t>
+      </w:r>
+      <w:proofErr w:type="spellEnd"/>
+      <w:r>
+        <w:t xml:space="preserve"> </w:t>
+      </w:r>
+      <w:proofErr w:type="spellStart"/>
+      <w:r>
+        <w:t>bisa</w:t>
+      </w:r>
+      <w:proofErr w:type="spellEnd"/>
+      <w:r>
+        <w:t xml:space="preserve"> </w:t>
+      </w:r>
+      <w:proofErr w:type="spellStart"/>
+      <w:r>
+        <w:t>menggunakan</w:t>
+      </w:r>
+      <w:proofErr w:type="spellEnd"/>
+      <w:r>
+        <w:t xml:space="preserve"> props, </w:t>
+      </w:r>
+      <w:proofErr w:type="spellStart"/>
+      <w:r>
+        <w:t>dengan</w:t>
+      </w:r>
+      <w:proofErr w:type="spellEnd"/>
+      <w:r>
+        <w:t xml:space="preserve"> props </w:t>
+      </w:r>
+      <w:proofErr w:type="spellStart"/>
+      <w:r>
+        <w:t>kita</w:t>
+      </w:r>
+      <w:proofErr w:type="spellEnd"/>
+      <w:r>
+        <w:t xml:space="preserve"> </w:t>
+      </w:r>
+      <w:proofErr w:type="spellStart"/>
+      <w:r>
+        <w:t>bisa</w:t>
+      </w:r>
+      <w:proofErr w:type="spellEnd"/>
+      <w:r>
+        <w:t xml:space="preserve"> </w:t>
+      </w:r>
+      <w:proofErr w:type="spellStart"/>
+      <w:r>
+        <w:t>meneruskan</w:t>
+      </w:r>
+      <w:proofErr w:type="spellEnd"/>
+      <w:r>
+        <w:t xml:space="preserve"> </w:t>
+      </w:r>
+      <w:proofErr w:type="spellStart"/>
+      <w:r>
+        <w:t>informasi</w:t>
+      </w:r>
+      <w:proofErr w:type="spellEnd"/>
+      <w:r>
+        <w:t xml:space="preserve"> </w:t>
+      </w:r>
+      <w:proofErr w:type="spellStart"/>
+      <w:r>
+        <w:t>sebagai</w:t>
+      </w:r>
+      <w:proofErr w:type="spellEnd"/>
+      <w:r>
+        <w:t xml:space="preserve"> properties </w:t>
+      </w:r>
+      <w:proofErr w:type="spellStart"/>
+      <w:r>
+        <w:t>ke</w:t>
+      </w:r>
+      <w:proofErr w:type="spellEnd"/>
+      <w:r>
+        <w:t xml:space="preserve"> react </w:t>
+      </w:r>
+      <w:proofErr w:type="spellStart"/>
+      <w:r>
+        <w:t>komponen</w:t>
+      </w:r>
+      <w:proofErr w:type="spellEnd"/>
+      <w:r>
+        <w:t xml:space="preserve">, </w:t>
+      </w:r>
+      <w:proofErr w:type="spellStart"/>
+      <w:r>
+        <w:t>sama</w:t>
+      </w:r>
+      <w:proofErr w:type="spellEnd"/>
+      <w:r>
+        <w:t xml:space="preserve"> </w:t>
+      </w:r>
+      <w:proofErr w:type="spellStart"/>
+      <w:r>
+        <w:t>seperti</w:t>
+      </w:r>
+      <w:proofErr w:type="spellEnd"/>
+      <w:r>
+        <w:t xml:space="preserve"> JS function </w:t>
+      </w:r>
+      <w:proofErr w:type="spellStart"/>
+      <w:r>
+        <w:t>kita</w:t>
+      </w:r>
+      <w:proofErr w:type="spellEnd"/>
+      <w:r>
+        <w:t xml:space="preserve"> </w:t>
+      </w:r>
+      <w:proofErr w:type="spellStart"/>
+      <w:r>
+        <w:t>bisa</w:t>
+      </w:r>
+      <w:proofErr w:type="spellEnd"/>
+      <w:r>
+        <w:t xml:space="preserve"> design component yang </w:t>
+      </w:r>
+      <w:proofErr w:type="spellStart"/>
+      <w:r>
+        <w:t>menerima</w:t>
+      </w:r>
+      <w:proofErr w:type="spellEnd"/>
+      <w:r>
+        <w:t xml:space="preserve"> custom argument </w:t>
+      </w:r>
+      <w:proofErr w:type="spellStart"/>
+      <w:r>
+        <w:t>atau</w:t>
+      </w:r>
+      <w:proofErr w:type="spellEnd"/>
+      <w:r>
+        <w:t xml:space="preserve"> props </w:t>
+      </w:r>
+      <w:proofErr w:type="spellStart"/>
+      <w:r>
+        <w:t>sehingga</w:t>
+      </w:r>
+      <w:proofErr w:type="spellEnd"/>
+      <w:r>
+        <w:t xml:space="preserve"> </w:t>
+      </w:r>
+      <w:proofErr w:type="spellStart"/>
+      <w:r>
+        <w:t>kita</w:t>
+      </w:r>
+      <w:proofErr w:type="spellEnd"/>
+      <w:r>
+        <w:t xml:space="preserve"> </w:t>
+      </w:r>
+      <w:proofErr w:type="spellStart"/>
+      <w:r>
+        <w:t>bsia</w:t>
+      </w:r>
+      <w:proofErr w:type="spellEnd"/>
+      <w:r>
+        <w:t xml:space="preserve"> </w:t>
+      </w:r>
+      <w:proofErr w:type="spellStart"/>
+      <w:r>
+        <w:t>meneruskan</w:t>
+      </w:r>
+      <w:proofErr w:type="spellEnd"/>
+      <w:r>
+        <w:t xml:space="preserve"> props </w:t>
+      </w:r>
+      <w:proofErr w:type="spellStart"/>
+      <w:r>
+        <w:t>tersebut</w:t>
+      </w:r>
+      <w:proofErr w:type="spellEnd"/>
+      <w:r>
+        <w:t xml:space="preserve"> </w:t>
+      </w:r>
+      <w:proofErr w:type="spellStart"/>
+      <w:r>
+        <w:t>dari</w:t>
+      </w:r>
+      <w:proofErr w:type="spellEnd"/>
+      <w:r>
+        <w:t xml:space="preserve"> parent component </w:t>
+      </w:r>
+      <w:proofErr w:type="spellStart"/>
+      <w:r>
+        <w:t>ke</w:t>
+      </w:r>
+      <w:proofErr w:type="spellEnd"/>
+      <w:r>
+        <w:t xml:space="preserve"> child component</w:t>
+      </w:r>
+      <w:r>
+        <w:t>.</w:t>
+      </w:r>
+    </w:p>
+    <w:p>
+      <w:pPr>
+        <w:pStyle w:val="Heading2"/>
+        <w:rPr>
+          <w:b/>
+          <w:bCs/>
+        </w:rPr>
+      </w:pPr>
+      <w:r>
+        <w:rPr>
+          <w:b/>
+          <w:bCs/>
+        </w:rPr>
+        <w:lastRenderedPageBreak/>
+        <w:t>Using props</w:t>
+      </w:r>
+      <w:r>
+        <w:rPr>
+          <w:b/>
+          <w:bCs/>
+        </w:rPr>
+        <w:t xml:space="preserve"> &amp; using variable in </w:t>
+      </w:r>
+      <w:proofErr w:type="spellStart"/>
+      <w:r>
+        <w:rPr>
+          <w:b/>
+          <w:bCs/>
+        </w:rPr>
+        <w:t>jsx</w:t>
+      </w:r>
+      <w:proofErr w:type="spellEnd"/>
+    </w:p>
+    <w:p>
+      <w:r>
+        <w:drawing>
+          <wp:inline distT="0" distB="0" distL="0" distR="0" wp14:anchorId="7C292045" wp14:editId="5C452C21">
+            <wp:extent cx="5943600" cy="1604010"/>
+            <wp:effectExtent l="0" t="0" r="0" b="0"/>
+            <wp:docPr id="1797249101" name="Picture 1"/>
+            <wp:cNvGraphicFramePr>
+              <a:graphicFrameLocks xmlns:a="http://schemas.openxmlformats.org/drawingml/2006/main" noChangeAspect="1"/>
+            </wp:cNvGraphicFramePr>
+            <a:graphic xmlns:a="http://schemas.openxmlformats.org/drawingml/2006/main">
+              <a:graphicData uri="http://schemas.openxmlformats.org/drawingml/2006/picture">
+                <pic:pic xmlns:pic="http://schemas.openxmlformats.org/drawingml/2006/picture">
+                  <pic:nvPicPr>
+                    <pic:cNvPr id="1797249101" name=""/>
+                    <pic:cNvPicPr/>
+                  </pic:nvPicPr>
+                  <pic:blipFill>
+                    <a:blip r:embed="rId14"/>
+                    <a:stretch>
+                      <a:fillRect/>
+                    </a:stretch>
+                  </pic:blipFill>
+                  <pic:spPr>
+                    <a:xfrm>
+                      <a:off x="0" y="0"/>
+                      <a:ext cx="5943600" cy="1604010"/>
+                    </a:xfrm>
+                    <a:prstGeom prst="rect">
+                      <a:avLst/>
+                    </a:prstGeom>
+                  </pic:spPr>
+                </pic:pic>
+              </a:graphicData>
+            </a:graphic>
+          </wp:inline>
+        </w:drawing>
+      </w:r>
+    </w:p>
+    <w:p>
+      <w:r>
+        <w:lastRenderedPageBreak/>
+        <w:drawing>
+          <wp:inline distT="0" distB="0" distL="0" distR="0" wp14:anchorId="6558C423" wp14:editId="076DF0E1">
+            <wp:extent cx="5943600" cy="3120390"/>
+            <wp:effectExtent l="0" t="0" r="0" b="3810"/>
+            <wp:docPr id="1498243866" name="Picture 1"/>
+            <wp:cNvGraphicFramePr>
+              <a:graphicFrameLocks xmlns:a="http://schemas.openxmlformats.org/drawingml/2006/main" noChangeAspect="1"/>
+            </wp:cNvGraphicFramePr>
+            <a:graphic xmlns:a="http://schemas.openxmlformats.org/drawingml/2006/main">
+              <a:graphicData uri="http://schemas.openxmlformats.org/drawingml/2006/picture">
+                <pic:pic xmlns:pic="http://schemas.openxmlformats.org/drawingml/2006/picture">
+                  <pic:nvPicPr>
+                    <pic:cNvPr id="1498243866" name=""/>
+                    <pic:cNvPicPr/>
+                  </pic:nvPicPr>
+                  <pic:blipFill>
+                    <a:blip r:embed="rId15"/>
+                    <a:stretch>
+                      <a:fillRect/>
+                    </a:stretch>
+                  </pic:blipFill>
+                  <pic:spPr>
+                    <a:xfrm>
+                      <a:off x="0" y="0"/>
+                      <a:ext cx="5943600" cy="3120390"/>
+                    </a:xfrm>
+                    <a:prstGeom prst="rect">
+                      <a:avLst/>
+                    </a:prstGeom>
+                  </pic:spPr>
+                </pic:pic>
+              </a:graphicData>
+            </a:graphic>
+          </wp:inline>
+        </w:drawing>
+      </w:r>
+      <w:r>
+        <w:drawing>
+          <wp:inline distT="0" distB="0" distL="0" distR="0" wp14:anchorId="27DD681B" wp14:editId="65EE41B0">
+            <wp:extent cx="5943600" cy="3725545"/>
+            <wp:effectExtent l="0" t="0" r="0" b="8255"/>
+            <wp:docPr id="1182194806" name="Picture 1"/>
+            <wp:cNvGraphicFramePr>
+              <a:graphicFrameLocks xmlns:a="http://schemas.openxmlformats.org/drawingml/2006/main" noChangeAspect="1"/>
+            </wp:cNvGraphicFramePr>
+            <a:graphic xmlns:a="http://schemas.openxmlformats.org/drawingml/2006/main">
+              <a:graphicData uri="http://schemas.openxmlformats.org/drawingml/2006/picture">
+                <pic:pic xmlns:pic="http://schemas.openxmlformats.org/drawingml/2006/picture">
+                  <pic:nvPicPr>
+                    <pic:cNvPr id="1182194806" name=""/>
+                    <pic:cNvPicPr/>
+                  </pic:nvPicPr>
+                  <pic:blipFill>
+                    <a:blip r:embed="rId16"/>
+                    <a:stretch>
+                      <a:fillRect/>
+                    </a:stretch>
+                  </pic:blipFill>
+                  <pic:spPr>
+                    <a:xfrm>
+                      <a:off x="0" y="0"/>
+                      <a:ext cx="5943600" cy="3725545"/>
+                    </a:xfrm>
+                    <a:prstGeom prst="rect">
+                      <a:avLst/>
+                    </a:prstGeom>
+                  </pic:spPr>
+                </pic:pic>
+              </a:graphicData>
+            </a:graphic>
+          </wp:inline>
+        </w:drawing>
+      </w:r>
+    </w:p>
+    <w:p>
+      <w:pPr>
+        <w:spacing w:line="240" w:lineRule="auto"/>
+      </w:pPr>
+      <w:r>
+        <w:t>    &lt;script type="text/</w:t>
+      </w:r>
+      <w:proofErr w:type="spellStart"/>
+      <w:r>
+        <w:t>jsx</w:t>
+      </w:r>
+      <w:proofErr w:type="spellEnd"/>
+      <w:r>
+        <w:t>"&gt;</w:t>
+      </w:r>
+    </w:p>
+    <w:p>
+      <w:pPr>
+        <w:spacing w:line="240" w:lineRule="auto"/>
+      </w:pPr>
+      <w:r>
+        <w:t xml:space="preserve">      const app = </w:t>
+      </w:r>
+      <w:proofErr w:type="spellStart"/>
+      <w:proofErr w:type="gramStart"/>
+      <w:r>
+        <w:t>document.getElementById</w:t>
+      </w:r>
+      <w:proofErr w:type="spellEnd"/>
+      <w:proofErr w:type="gramEnd"/>
+      <w:r>
+        <w:t>('app');</w:t>
+      </w:r>
+    </w:p>
+    <w:p>
+      <w:pPr>
+        <w:spacing w:line="240" w:lineRule="auto"/>
+      </w:pPr>
+      <w:r>
+        <w:t xml:space="preserve">      function </w:t>
+      </w:r>
+      <w:proofErr w:type="gramStart"/>
+      <w:r>
+        <w:t>Header({ title</w:t>
+      </w:r>
+      <w:proofErr w:type="gramEnd"/>
+      <w:r>
+        <w:t xml:space="preserve"> }) {</w:t>
+      </w:r>
+    </w:p>
+    <w:p>
+      <w:pPr>
+        <w:spacing w:line="240" w:lineRule="auto"/>
+      </w:pPr>
+      <w:r>
+        <w:t>        return &lt;h1</w:t>
+      </w:r>
+      <w:proofErr w:type="gramStart"/>
+      <w:r>
+        <w:t>&gt;{title ?</w:t>
+      </w:r>
+      <w:proofErr w:type="gramEnd"/>
+      <w:r>
+        <w:t xml:space="preserve"> </w:t>
+      </w:r>
+      <w:proofErr w:type="gramStart"/>
+      <w:r>
+        <w:t>title :</w:t>
+      </w:r>
+      <w:proofErr w:type="gramEnd"/>
+      <w:r>
+        <w:t xml:space="preserve"> 'Default title</w:t>
+      </w:r>
+      <w:proofErr w:type="gramStart"/>
+      <w:r>
+        <w:t>'}&lt;</w:t>
+      </w:r>
+      <w:proofErr w:type="gramEnd"/>
+      <w:r>
+        <w:t>/h1&gt;;</w:t>
+      </w:r>
+    </w:p>
+    <w:p>
+      <w:pPr>
+        <w:spacing w:line="240" w:lineRule="auto"/>
+      </w:pPr>
+      <w:r>
+        <w:lastRenderedPageBreak/>
+        <w:t>      }</w:t>
+      </w:r>
+    </w:p>
+    <w:p>
+      <w:pPr>
+        <w:spacing w:line="240" w:lineRule="auto"/>
+      </w:pPr>
+      <w:r>
+        <w:t xml:space="preserve">      function </w:t>
+      </w:r>
+      <w:proofErr w:type="spellStart"/>
+      <w:proofErr w:type="gramStart"/>
+      <w:r>
+        <w:t>HomePage</w:t>
+      </w:r>
+      <w:proofErr w:type="spellEnd"/>
+      <w:r>
+        <w:t>(</w:t>
+      </w:r>
+      <w:proofErr w:type="gramEnd"/>
+      <w:r>
+        <w:t>) {</w:t>
+      </w:r>
+    </w:p>
+    <w:p>
+      <w:pPr>
+        <w:spacing w:line="240" w:lineRule="auto"/>
+      </w:pPr>
+      <w:r>
+        <w:t>        return (</w:t>
+      </w:r>
+    </w:p>
+    <w:p>
+      <w:pPr>
+        <w:spacing w:line="240" w:lineRule="auto"/>
+      </w:pPr>
+      <w:r>
+        <w:t>          &lt;div&gt;</w:t>
+      </w:r>
+    </w:p>
+    <w:p>
+      <w:pPr>
+        <w:spacing w:line="240" w:lineRule="auto"/>
+      </w:pPr>
+      <w:r>
+        <w:t>            &lt;Header title="React" /&gt;</w:t>
+      </w:r>
+    </w:p>
+    <w:p>
+      <w:pPr>
+        <w:spacing w:line="240" w:lineRule="auto"/>
+      </w:pPr>
+      <w:r>
+        <w:t>            &lt;Header title="A new title" /&gt;</w:t>
+      </w:r>
+    </w:p>
+    <w:p>
+      <w:pPr>
+        <w:spacing w:line="240" w:lineRule="auto"/>
+      </w:pPr>
+      <w:r>
+        <w:t>            &lt;Header /&gt;</w:t>
+      </w:r>
+    </w:p>
+    <w:p>
+      <w:pPr>
+        <w:spacing w:line="240" w:lineRule="auto"/>
+      </w:pPr>
+      <w:r>
+        <w:t>          &lt;/div&gt;</w:t>
+      </w:r>
+    </w:p>
+    <w:p>
+      <w:pPr>
+        <w:spacing w:line="240" w:lineRule="auto"/>
+      </w:pPr>
+      <w:r>
+        <w:t>        );</w:t>
+      </w:r>
+    </w:p>
+    <w:p>
+      <w:pPr>
+        <w:spacing w:line="240" w:lineRule="auto"/>
+      </w:pPr>
+      <w:r>
+        <w:t>      }</w:t>
+      </w:r>
+    </w:p>
+    <w:p>
+      <w:pPr>
+        <w:spacing w:line="240" w:lineRule="auto"/>
+      </w:pPr>
+      <w:r>
+        <w:t xml:space="preserve">      const root = </w:t>
+      </w:r>
+      <w:proofErr w:type="spellStart"/>
+      <w:r>
+        <w:t>ReactDOM.createRoot</w:t>
+      </w:r>
+      <w:proofErr w:type="spellEnd"/>
+      <w:r>
+        <w:t>(app);</w:t>
+      </w:r>
+    </w:p>
+    <w:p>
+      <w:pPr>
+        <w:spacing w:line="240" w:lineRule="auto"/>
+      </w:pPr>
+      <w:r>
+        <w:t xml:space="preserve">      </w:t>
+      </w:r>
+      <w:proofErr w:type="spellStart"/>
+      <w:proofErr w:type="gramStart"/>
+      <w:r>
+        <w:t>root.render</w:t>
+      </w:r>
+      <w:proofErr w:type="spellEnd"/>
+      <w:proofErr w:type="gramEnd"/>
+      <w:r>
+        <w:t>(&lt;</w:t>
+      </w:r>
+      <w:proofErr w:type="spellStart"/>
+      <w:r>
+        <w:t>HomePage</w:t>
+      </w:r>
+      <w:proofErr w:type="spellEnd"/>
+      <w:r>
+        <w:t xml:space="preserve"> /&gt;);</w:t>
+      </w:r>
+    </w:p>
+    <w:p>
+      <w:pPr>
+        <w:spacing w:line="240" w:lineRule="auto"/>
+      </w:pPr>
+      <w:r>
+        <w:t>    &lt;/script&gt;</w:t>
+      </w:r>
+    </w:p>
+    <w:p/>
+    <w:p>
+      <w:pPr>
+        <w:pStyle w:val="Heading2"/>
+        <w:rPr>
+          <w:b/>
+          <w:bCs/>
+        </w:rPr>
+      </w:pPr>
+      <w:r>
+        <w:rPr>
+          <w:b/>
+          <w:bCs/>
+        </w:rPr>
+        <w:t>Iterating through lists</w:t>
+      </w:r>
+    </w:p>
+    <w:p>
+      <w:r>
+        <w:t xml:space="preserve">Tidak </w:t>
+      </w:r>
+      <w:proofErr w:type="spellStart"/>
+      <w:r>
+        <w:t>jarang</w:t>
+      </w:r>
+      <w:proofErr w:type="spellEnd"/>
+      <w:r>
+        <w:t xml:space="preserve"> </w:t>
+      </w:r>
+      <w:proofErr w:type="spellStart"/>
+      <w:r>
+        <w:t>kita</w:t>
+      </w:r>
+      <w:proofErr w:type="spellEnd"/>
+      <w:r>
+        <w:t xml:space="preserve"> </w:t>
+      </w:r>
+      <w:proofErr w:type="spellStart"/>
+      <w:r>
+        <w:t>akan</w:t>
+      </w:r>
+      <w:proofErr w:type="spellEnd"/>
+      <w:r>
+        <w:t xml:space="preserve"> </w:t>
+      </w:r>
+      <w:proofErr w:type="spellStart"/>
+      <w:r>
+        <w:t>menampilkan</w:t>
+      </w:r>
+      <w:proofErr w:type="spellEnd"/>
+      <w:r>
+        <w:t xml:space="preserve"> data </w:t>
+      </w:r>
+      <w:proofErr w:type="spellStart"/>
+      <w:r>
+        <w:t>dalam</w:t>
+      </w:r>
+      <w:proofErr w:type="spellEnd"/>
+      <w:r>
+        <w:t xml:space="preserve"> </w:t>
+      </w:r>
+      <w:proofErr w:type="spellStart"/>
+      <w:r>
+        <w:t>bentuk</w:t>
+      </w:r>
+      <w:proofErr w:type="spellEnd"/>
+      <w:r>
+        <w:t xml:space="preserve"> list, </w:t>
+      </w:r>
+      <w:proofErr w:type="spellStart"/>
+      <w:r>
+        <w:t>kita</w:t>
+      </w:r>
+      <w:proofErr w:type="spellEnd"/>
+      <w:r>
+        <w:t xml:space="preserve"> </w:t>
+      </w:r>
+      <w:proofErr w:type="spellStart"/>
+      <w:r>
+        <w:t>bisa</w:t>
+      </w:r>
+      <w:proofErr w:type="spellEnd"/>
+      <w:r>
+        <w:t xml:space="preserve"> </w:t>
+      </w:r>
+      <w:proofErr w:type="spellStart"/>
+      <w:r>
+        <w:t>menggunakan</w:t>
+      </w:r>
+      <w:proofErr w:type="spellEnd"/>
+      <w:r>
+        <w:t xml:space="preserve"> method array </w:t>
+      </w:r>
+      <w:proofErr w:type="spellStart"/>
+      <w:r>
+        <w:t>untuk</w:t>
+      </w:r>
+      <w:proofErr w:type="spellEnd"/>
+      <w:r>
+        <w:t xml:space="preserve"> </w:t>
+      </w:r>
+      <w:proofErr w:type="spellStart"/>
+      <w:r>
+        <w:t>memanipulasi</w:t>
+      </w:r>
+      <w:proofErr w:type="spellEnd"/>
+      <w:r>
+        <w:t xml:space="preserve"> data dan generate </w:t>
+      </w:r>
+      <w:proofErr w:type="spellStart"/>
+      <w:r>
+        <w:t>elemen</w:t>
+      </w:r>
+      <w:proofErr w:type="spellEnd"/>
+      <w:r>
+        <w:t xml:space="preserve"> UI yang </w:t>
+      </w:r>
+      <w:proofErr w:type="spellStart"/>
+      <w:r>
+        <w:t>mirip</w:t>
+      </w:r>
+      <w:proofErr w:type="spellEnd"/>
+      <w:r>
+        <w:t xml:space="preserve"> </w:t>
+      </w:r>
+      <w:proofErr w:type="spellStart"/>
+      <w:r>
+        <w:t>namun</w:t>
+      </w:r>
+      <w:proofErr w:type="spellEnd"/>
+      <w:r>
+        <w:t xml:space="preserve"> </w:t>
+      </w:r>
+      <w:proofErr w:type="spellStart"/>
+      <w:r>
+        <w:t>berisi</w:t>
+      </w:r>
+      <w:proofErr w:type="spellEnd"/>
+      <w:r>
+        <w:t xml:space="preserve"> </w:t>
+      </w:r>
+      <w:proofErr w:type="spellStart"/>
+      <w:r>
+        <w:t>informasi</w:t>
+      </w:r>
+      <w:proofErr w:type="spellEnd"/>
+      <w:r>
+        <w:t xml:space="preserve"> yang </w:t>
+      </w:r>
+      <w:proofErr w:type="spellStart"/>
+      <w:r>
+        <w:t>berbeda</w:t>
+      </w:r>
+      <w:proofErr w:type="spellEnd"/>
+      <w:r>
+        <w:t xml:space="preserve">. </w:t>
+      </w:r>
+      <w:proofErr w:type="spellStart"/>
+      <w:proofErr w:type="gramStart"/>
+      <w:r>
+        <w:t>Contoh</w:t>
+      </w:r>
+      <w:proofErr w:type="spellEnd"/>
+      <w:r>
+        <w:t xml:space="preserve"> :</w:t>
+      </w:r>
+      <w:proofErr w:type="gramEnd"/>
+      <w:r>
+        <w:t xml:space="preserve"> (</w:t>
+      </w:r>
+      <w:proofErr w:type="spellStart"/>
+      <w:r>
+        <w:t>perlu</w:t>
+      </w:r>
+      <w:proofErr w:type="spellEnd"/>
+      <w:r>
+        <w:t xml:space="preserve"> </w:t>
+      </w:r>
+      <w:proofErr w:type="spellStart"/>
+      <w:r>
+        <w:t>diingat</w:t>
+      </w:r>
+      <w:proofErr w:type="spellEnd"/>
+      <w:r>
+        <w:t xml:space="preserve"> react </w:t>
+      </w:r>
+      <w:proofErr w:type="spellStart"/>
+      <w:r>
+        <w:t>memerlukan</w:t>
+      </w:r>
+      <w:proofErr w:type="spellEnd"/>
+      <w:r>
+        <w:t xml:space="preserve"> key prop </w:t>
+      </w:r>
+      <w:proofErr w:type="spellStart"/>
+      <w:r>
+        <w:t>untuk</w:t>
+      </w:r>
+      <w:proofErr w:type="spellEnd"/>
+      <w:r>
+        <w:t xml:space="preserve"> </w:t>
+      </w:r>
+      <w:proofErr w:type="spellStart"/>
+      <w:r>
+        <w:t>identifikasi</w:t>
+      </w:r>
+      <w:proofErr w:type="spellEnd"/>
+      <w:r>
+        <w:t xml:space="preserve"> </w:t>
+      </w:r>
+      <w:proofErr w:type="spellStart"/>
+      <w:r>
+        <w:t>unik</w:t>
+      </w:r>
+      <w:proofErr w:type="spellEnd"/>
+      <w:r>
+        <w:t xml:space="preserve"> </w:t>
+      </w:r>
+      <w:proofErr w:type="spellStart"/>
+      <w:r>
+        <w:t>sehingga</w:t>
+      </w:r>
+      <w:proofErr w:type="spellEnd"/>
+      <w:r>
+        <w:t xml:space="preserve"> react tau element mana yang </w:t>
+      </w:r>
+      <w:proofErr w:type="spellStart"/>
+      <w:r>
+        <w:t>diupdate</w:t>
+      </w:r>
+      <w:proofErr w:type="spellEnd"/>
+      <w:r>
+        <w:t xml:space="preserve"> di DOM, pada </w:t>
+      </w:r>
+      <w:proofErr w:type="spellStart"/>
+      <w:r>
+        <w:t>contoh</w:t>
+      </w:r>
+      <w:proofErr w:type="spellEnd"/>
+      <w:r>
+        <w:t xml:space="preserve"> </w:t>
+      </w:r>
+      <w:proofErr w:type="spellStart"/>
+      <w:r>
+        <w:t>kita</w:t>
+      </w:r>
+      <w:proofErr w:type="spellEnd"/>
+      <w:r>
+        <w:t xml:space="preserve"> </w:t>
+      </w:r>
+      <w:proofErr w:type="spellStart"/>
+      <w:r>
+        <w:t>gunakan</w:t>
+      </w:r>
+      <w:proofErr w:type="spellEnd"/>
+      <w:r>
+        <w:t xml:space="preserve"> name </w:t>
+      </w:r>
+      <w:proofErr w:type="spellStart"/>
+      <w:r>
+        <w:t>tapi</w:t>
+      </w:r>
+      <w:proofErr w:type="spellEnd"/>
+      <w:r>
+        <w:t xml:space="preserve"> </w:t>
+      </w:r>
+      <w:proofErr w:type="spellStart"/>
+      <w:r>
+        <w:t>sebaiknya</w:t>
+      </w:r>
+      <w:proofErr w:type="spellEnd"/>
+      <w:r>
+        <w:t xml:space="preserve"> </w:t>
+      </w:r>
+      <w:proofErr w:type="spellStart"/>
+      <w:r>
+        <w:t>gunakan</w:t>
+      </w:r>
+      <w:proofErr w:type="spellEnd"/>
+      <w:r>
+        <w:t xml:space="preserve"> </w:t>
+      </w:r>
+      <w:proofErr w:type="spellStart"/>
+      <w:r>
+        <w:t>sesuatu</w:t>
+      </w:r>
+      <w:proofErr w:type="spellEnd"/>
+      <w:r>
+        <w:t xml:space="preserve"> yang </w:t>
+      </w:r>
+      <w:proofErr w:type="spellStart"/>
+      <w:r>
+        <w:t>unik</w:t>
+      </w:r>
+      <w:proofErr w:type="spellEnd"/>
+      <w:r>
+        <w:t xml:space="preserve"> </w:t>
+      </w:r>
+      <w:proofErr w:type="spellStart"/>
+      <w:r>
+        <w:t>seperti</w:t>
+      </w:r>
+      <w:proofErr w:type="spellEnd"/>
+      <w:r>
+        <w:t xml:space="preserve"> id item.</w:t>
+      </w:r>
+    </w:p>
+    <w:p>
+      <w:r>
+        <w:drawing>
+          <wp:inline distT="0" distB="0" distL="0" distR="0" wp14:anchorId="62FC7F96" wp14:editId="6DCEE2DD">
+            <wp:extent cx="5943600" cy="2548890"/>
+            <wp:effectExtent l="0" t="0" r="0" b="3810"/>
+            <wp:docPr id="1100316407" name="Picture 1"/>
+            <wp:cNvGraphicFramePr>
+              <a:graphicFrameLocks xmlns:a="http://schemas.openxmlformats.org/drawingml/2006/main" noChangeAspect="1"/>
+            </wp:cNvGraphicFramePr>
+            <a:graphic xmlns:a="http://schemas.openxmlformats.org/drawingml/2006/main">
+              <a:graphicData uri="http://schemas.openxmlformats.org/drawingml/2006/picture">
+                <pic:pic xmlns:pic="http://schemas.openxmlformats.org/drawingml/2006/picture">
+                  <pic:nvPicPr>
+                    <pic:cNvPr id="1100316407" name=""/>
+                    <pic:cNvPicPr/>
+                  </pic:nvPicPr>
+                  <pic:blipFill>
+                    <a:blip r:embed="rId17"/>
+                    <a:stretch>
+                      <a:fillRect/>
+                    </a:stretch>
+                  </pic:blipFill>
+                  <pic:spPr>
+                    <a:xfrm>
+                      <a:off x="0" y="0"/>
+                      <a:ext cx="5943600" cy="2548890"/>
+                    </a:xfrm>
+                    <a:prstGeom prst="rect">
+                      <a:avLst/>
+                    </a:prstGeom>
+                  </pic:spPr>
+                </pic:pic>
+              </a:graphicData>
+            </a:graphic>
+          </wp:inline>
+        </w:drawing>
+      </w:r>
+    </w:p>
+    <w:p/>
     <w:sectPr>
       <w:pgSz w:w="12240" w:h="15840"/>
       <w:pgMar w:top="1440" w:right="1440" w:bottom="1440" w:left="1440" w:header="720" w:footer="720" w:gutter="0"/>

</xml_diff>